<commit_message>
learn how to implement Room Database
</commit_message>
<xml_diff>
--- a/Android Architecture.docx
+++ b/Android Architecture.docx
@@ -1324,19 +1324,7 @@
           <w:rPr>
             <w:rStyle w:val="Hyperlink"/>
           </w:rPr>
-          <w:t>https://developer.android.com/topic/libraries/archit</w:t>
-        </w:r>
-        <w:r>
-          <w:rPr>
-            <w:rStyle w:val="Hyperlink"/>
-          </w:rPr>
-          <w:t>e</w:t>
-        </w:r>
-        <w:r>
-          <w:rPr>
-            <w:rStyle w:val="Hyperlink"/>
-          </w:rPr>
-          <w:t>cture/viewmodel</w:t>
+          <w:t>https://developer.android.com/topic/libraries/architecture/viewmodel</w:t>
         </w:r>
       </w:hyperlink>
     </w:p>
@@ -1684,6 +1672,1459 @@
         <w:t>Lifecycle aware</w:t>
       </w:r>
     </w:p>
+    <w:p>
+      <w:pPr>
+        <w:rPr>
+          <w:sz w:val="28"/>
+          <w:szCs w:val="28"/>
+        </w:rPr>
+      </w:pPr>
+    </w:p>
+    <w:p>
+      <w:pPr>
+        <w:rPr>
+          <w:b/>
+          <w:sz w:val="28"/>
+          <w:szCs w:val="28"/>
+        </w:rPr>
+      </w:pPr>
+      <w:r>
+        <w:rPr>
+          <w:b/>
+          <w:sz w:val="28"/>
+          <w:szCs w:val="28"/>
+        </w:rPr>
+        <w:lastRenderedPageBreak/>
+        <w:t xml:space="preserve">                                                                                                                                            </w:t>
+      </w:r>
+      <w:r>
+        <w:rPr>
+          <w:b/>
+          <w:sz w:val="28"/>
+          <w:szCs w:val="28"/>
+        </w:rPr>
+        <w:t>4</w:t>
+      </w:r>
+    </w:p>
+    <w:p>
+      <w:pPr>
+        <w:rPr>
+          <w:b/>
+          <w:color w:val="00B0F0"/>
+          <w:sz w:val="40"/>
+          <w:szCs w:val="40"/>
+          <w:u w:val="single"/>
+        </w:rPr>
+      </w:pPr>
+      <w:r>
+        <w:rPr>
+          <w:b/>
+          <w:color w:val="00B0F0"/>
+          <w:sz w:val="40"/>
+          <w:szCs w:val="40"/>
+          <w:u w:val="single"/>
+        </w:rPr>
+        <w:t>Data Binding</w:t>
+      </w:r>
+    </w:p>
+    <w:p>
+      <w:pPr>
+        <w:pStyle w:val="ListParagraph"/>
+        <w:numPr>
+          <w:ilvl w:val="0"/>
+          <w:numId w:val="17"/>
+        </w:numPr>
+        <w:ind w:left="284"/>
+        <w:rPr>
+          <w:sz w:val="28"/>
+          <w:szCs w:val="28"/>
+        </w:rPr>
+      </w:pPr>
+      <w:r>
+        <w:rPr>
+          <w:sz w:val="28"/>
+          <w:szCs w:val="28"/>
+        </w:rPr>
+        <w:t>Support library that allows you to bind UI components in your layouts to data sources in your app using a declarative rather than programmatically.</w:t>
+      </w:r>
+    </w:p>
+    <w:p>
+      <w:pPr>
+        <w:ind w:left="-76"/>
+        <w:rPr>
+          <w:sz w:val="28"/>
+          <w:szCs w:val="28"/>
+        </w:rPr>
+      </w:pPr>
+      <w:r>
+        <w:rPr>
+          <w:noProof/>
+          <w:sz w:val="28"/>
+          <w:szCs w:val="28"/>
+        </w:rPr>
+        <w:drawing>
+          <wp:inline distT="0" distB="0" distL="0" distR="0">
+            <wp:extent cx="2844946" cy="1473276"/>
+            <wp:effectExtent l="19050" t="0" r="0" b="0"/>
+            <wp:docPr id="4" name="Picture 3" descr="data_binding.png"/>
+            <wp:cNvGraphicFramePr>
+              <a:graphicFrameLocks xmlns:a="http://schemas.openxmlformats.org/drawingml/2006/main" noChangeAspect="1"/>
+            </wp:cNvGraphicFramePr>
+            <a:graphic xmlns:a="http://schemas.openxmlformats.org/drawingml/2006/main">
+              <a:graphicData uri="http://schemas.openxmlformats.org/drawingml/2006/picture">
+                <pic:pic xmlns:pic="http://schemas.openxmlformats.org/drawingml/2006/picture">
+                  <pic:nvPicPr>
+                    <pic:cNvPr id="0" name="data_binding.png"/>
+                    <pic:cNvPicPr/>
+                  </pic:nvPicPr>
+                  <pic:blipFill>
+                    <a:blip r:embed="rId10"/>
+                    <a:stretch>
+                      <a:fillRect/>
+                    </a:stretch>
+                  </pic:blipFill>
+                  <pic:spPr>
+                    <a:xfrm>
+                      <a:off x="0" y="0"/>
+                      <a:ext cx="2844946" cy="1473276"/>
+                    </a:xfrm>
+                    <a:prstGeom prst="rect">
+                      <a:avLst/>
+                    </a:prstGeom>
+                  </pic:spPr>
+                </pic:pic>
+              </a:graphicData>
+            </a:graphic>
+          </wp:inline>
+        </w:drawing>
+      </w:r>
+    </w:p>
+    <w:p>
+      <w:pPr>
+        <w:pStyle w:val="ListParagraph"/>
+        <w:numPr>
+          <w:ilvl w:val="0"/>
+          <w:numId w:val="17"/>
+        </w:numPr>
+        <w:rPr>
+          <w:sz w:val="28"/>
+          <w:szCs w:val="28"/>
+        </w:rPr>
+      </w:pPr>
+      <w:proofErr w:type="spellStart"/>
+      <w:r>
+        <w:rPr>
+          <w:sz w:val="28"/>
+          <w:szCs w:val="28"/>
+        </w:rPr>
+        <w:t>Benifiets</w:t>
+      </w:r>
+      <w:proofErr w:type="spellEnd"/>
+    </w:p>
+    <w:p>
+      <w:pPr>
+        <w:pStyle w:val="ListParagraph"/>
+        <w:numPr>
+          <w:ilvl w:val="0"/>
+          <w:numId w:val="18"/>
+        </w:numPr>
+        <w:rPr>
+          <w:sz w:val="28"/>
+          <w:szCs w:val="28"/>
+        </w:rPr>
+      </w:pPr>
+      <w:proofErr w:type="spellStart"/>
+      <w:r>
+        <w:rPr>
+          <w:sz w:val="28"/>
+          <w:szCs w:val="28"/>
+        </w:rPr>
+        <w:t>findViewById</w:t>
+      </w:r>
+      <w:proofErr w:type="spellEnd"/>
+    </w:p>
+    <w:p>
+      <w:pPr>
+        <w:pStyle w:val="ListParagraph"/>
+        <w:numPr>
+          <w:ilvl w:val="0"/>
+          <w:numId w:val="18"/>
+        </w:numPr>
+        <w:rPr>
+          <w:sz w:val="28"/>
+          <w:szCs w:val="28"/>
+        </w:rPr>
+      </w:pPr>
+      <w:r>
+        <w:rPr>
+          <w:sz w:val="28"/>
+          <w:szCs w:val="28"/>
+        </w:rPr>
+        <w:t>Null Pointer Exception</w:t>
+      </w:r>
+    </w:p>
+    <w:p>
+      <w:pPr>
+        <w:pStyle w:val="ListParagraph"/>
+        <w:numPr>
+          <w:ilvl w:val="0"/>
+          <w:numId w:val="18"/>
+        </w:numPr>
+        <w:rPr>
+          <w:sz w:val="28"/>
+          <w:szCs w:val="28"/>
+        </w:rPr>
+      </w:pPr>
+      <w:r>
+        <w:rPr>
+          <w:sz w:val="28"/>
+          <w:szCs w:val="28"/>
+        </w:rPr>
+        <w:t>Performance &amp; no Memory Leaks</w:t>
+      </w:r>
+    </w:p>
+    <w:p>
+      <w:pPr>
+        <w:rPr>
+          <w:b/>
+          <w:color w:val="00B0F0"/>
+          <w:sz w:val="28"/>
+          <w:szCs w:val="28"/>
+          <w:u w:val="single"/>
+        </w:rPr>
+      </w:pPr>
+      <w:r>
+        <w:rPr>
+          <w:b/>
+          <w:color w:val="00B0F0"/>
+          <w:sz w:val="28"/>
+          <w:szCs w:val="28"/>
+          <w:u w:val="single"/>
+        </w:rPr>
+        <w:t xml:space="preserve">Data Binding With </w:t>
+      </w:r>
+      <w:proofErr w:type="spellStart"/>
+      <w:r>
+        <w:rPr>
+          <w:b/>
+          <w:color w:val="00B0F0"/>
+          <w:sz w:val="28"/>
+          <w:szCs w:val="28"/>
+          <w:u w:val="single"/>
+        </w:rPr>
+        <w:t>ViewModel</w:t>
+      </w:r>
+      <w:proofErr w:type="spellEnd"/>
+    </w:p>
+    <w:p>
+      <w:pPr>
+        <w:rPr>
+          <w:b/>
+          <w:color w:val="00B0F0"/>
+          <w:sz w:val="28"/>
+          <w:szCs w:val="28"/>
+          <w:u w:val="single"/>
+        </w:rPr>
+      </w:pPr>
+    </w:p>
+    <w:p>
+      <w:pPr>
+        <w:rPr>
+          <w:b/>
+          <w:color w:val="00B0F0"/>
+          <w:sz w:val="28"/>
+          <w:szCs w:val="28"/>
+          <w:u w:val="single"/>
+        </w:rPr>
+      </w:pPr>
+    </w:p>
+    <w:p>
+      <w:pPr>
+        <w:rPr>
+          <w:b/>
+          <w:color w:val="00B0F0"/>
+          <w:sz w:val="28"/>
+          <w:szCs w:val="28"/>
+          <w:u w:val="single"/>
+        </w:rPr>
+      </w:pPr>
+    </w:p>
+    <w:p>
+      <w:pPr>
+        <w:rPr>
+          <w:b/>
+          <w:color w:val="00B0F0"/>
+          <w:sz w:val="28"/>
+          <w:szCs w:val="28"/>
+          <w:u w:val="single"/>
+        </w:rPr>
+      </w:pPr>
+    </w:p>
+    <w:p>
+      <w:pPr>
+        <w:rPr>
+          <w:b/>
+          <w:color w:val="00B0F0"/>
+          <w:sz w:val="28"/>
+          <w:szCs w:val="28"/>
+          <w:u w:val="single"/>
+        </w:rPr>
+      </w:pPr>
+    </w:p>
+    <w:p>
+      <w:pPr>
+        <w:rPr>
+          <w:b/>
+          <w:color w:val="00B0F0"/>
+          <w:sz w:val="28"/>
+          <w:szCs w:val="28"/>
+          <w:u w:val="single"/>
+        </w:rPr>
+      </w:pPr>
+    </w:p>
+    <w:p>
+      <w:pPr>
+        <w:rPr>
+          <w:b/>
+          <w:color w:val="00B0F0"/>
+          <w:sz w:val="28"/>
+          <w:szCs w:val="28"/>
+          <w:u w:val="single"/>
+        </w:rPr>
+      </w:pPr>
+    </w:p>
+    <w:p>
+      <w:pPr>
+        <w:rPr>
+          <w:b/>
+          <w:color w:val="00B0F0"/>
+          <w:sz w:val="28"/>
+          <w:szCs w:val="28"/>
+          <w:u w:val="single"/>
+        </w:rPr>
+      </w:pPr>
+    </w:p>
+    <w:p>
+      <w:pPr>
+        <w:rPr>
+          <w:b/>
+          <w:color w:val="00B0F0"/>
+          <w:sz w:val="28"/>
+          <w:szCs w:val="28"/>
+          <w:u w:val="single"/>
+        </w:rPr>
+      </w:pPr>
+    </w:p>
+    <w:p>
+      <w:pPr>
+        <w:rPr>
+          <w:b/>
+          <w:color w:val="00B0F0"/>
+          <w:sz w:val="28"/>
+          <w:szCs w:val="28"/>
+          <w:u w:val="single"/>
+        </w:rPr>
+      </w:pPr>
+    </w:p>
+    <w:p>
+      <w:pPr>
+        <w:rPr>
+          <w:b/>
+          <w:color w:val="00B0F0"/>
+          <w:sz w:val="28"/>
+          <w:szCs w:val="28"/>
+          <w:u w:val="single"/>
+        </w:rPr>
+      </w:pPr>
+    </w:p>
+    <w:p>
+      <w:pPr>
+        <w:rPr>
+          <w:b/>
+          <w:color w:val="00B0F0"/>
+          <w:sz w:val="28"/>
+          <w:szCs w:val="28"/>
+          <w:u w:val="single"/>
+        </w:rPr>
+      </w:pPr>
+    </w:p>
+    <w:p>
+      <w:pPr>
+        <w:rPr>
+          <w:b/>
+          <w:color w:val="00B0F0"/>
+          <w:sz w:val="28"/>
+          <w:szCs w:val="28"/>
+          <w:u w:val="single"/>
+        </w:rPr>
+      </w:pPr>
+    </w:p>
+    <w:p>
+      <w:pPr>
+        <w:rPr>
+          <w:b/>
+          <w:color w:val="00B0F0"/>
+          <w:sz w:val="28"/>
+          <w:szCs w:val="28"/>
+          <w:u w:val="single"/>
+        </w:rPr>
+      </w:pPr>
+    </w:p>
+    <w:p>
+      <w:pPr>
+        <w:rPr>
+          <w:sz w:val="28"/>
+          <w:szCs w:val="28"/>
+        </w:rPr>
+      </w:pPr>
+      <w:r>
+        <w:rPr>
+          <w:sz w:val="28"/>
+          <w:szCs w:val="28"/>
+        </w:rPr>
+        <w:lastRenderedPageBreak/>
+        <w:t xml:space="preserve">                                                                                                                                            </w:t>
+      </w:r>
+      <w:r>
+        <w:rPr>
+          <w:b/>
+          <w:sz w:val="28"/>
+          <w:szCs w:val="28"/>
+        </w:rPr>
+        <w:t>5</w:t>
+      </w:r>
+    </w:p>
+    <w:p>
+      <w:pPr>
+        <w:pStyle w:val="ListParagraph"/>
+        <w:numPr>
+          <w:ilvl w:val="0"/>
+          <w:numId w:val="17"/>
+        </w:numPr>
+        <w:rPr>
+          <w:b/>
+          <w:color w:val="00B0F0"/>
+          <w:sz w:val="40"/>
+          <w:szCs w:val="40"/>
+          <w:u w:val="single"/>
+        </w:rPr>
+      </w:pPr>
+      <w:r>
+        <w:rPr>
+          <w:b/>
+          <w:color w:val="00B0F0"/>
+          <w:sz w:val="40"/>
+          <w:szCs w:val="40"/>
+          <w:u w:val="single"/>
+        </w:rPr>
+        <w:t>Room Database</w:t>
+      </w:r>
+    </w:p>
+    <w:p>
+      <w:r>
+        <w:t>Link-&gt;</w:t>
+      </w:r>
+      <w:hyperlink r:id="rId11" w:history="1">
+        <w:r>
+          <w:rPr>
+            <w:rStyle w:val="Hyperlink"/>
+          </w:rPr>
+          <w:t>https://developer.android.com/training/data-storage/room</w:t>
+        </w:r>
+      </w:hyperlink>
+    </w:p>
+    <w:p>
+      <w:pPr>
+        <w:pStyle w:val="ListParagraph"/>
+        <w:numPr>
+          <w:ilvl w:val="0"/>
+          <w:numId w:val="17"/>
+        </w:numPr>
+        <w:rPr>
+          <w:sz w:val="28"/>
+          <w:szCs w:val="28"/>
+        </w:rPr>
+      </w:pPr>
+      <w:r>
+        <w:rPr>
+          <w:sz w:val="28"/>
+          <w:szCs w:val="28"/>
+        </w:rPr>
+        <w:t>Need of Room Library</w:t>
+      </w:r>
+    </w:p>
+    <w:p>
+      <w:pPr>
+        <w:pStyle w:val="ListParagraph"/>
+        <w:numPr>
+          <w:ilvl w:val="0"/>
+          <w:numId w:val="17"/>
+        </w:numPr>
+        <w:rPr>
+          <w:sz w:val="28"/>
+          <w:szCs w:val="28"/>
+        </w:rPr>
+      </w:pPr>
+      <w:r>
+        <w:rPr>
+          <w:sz w:val="28"/>
+          <w:szCs w:val="28"/>
+        </w:rPr>
+        <w:t>Examples</w:t>
+      </w:r>
+    </w:p>
+    <w:p>
+      <w:pPr>
+        <w:pStyle w:val="ListParagraph"/>
+        <w:rPr>
+          <w:sz w:val="28"/>
+          <w:szCs w:val="28"/>
+        </w:rPr>
+      </w:pPr>
+    </w:p>
+    <w:p>
+      <w:pPr>
+        <w:pStyle w:val="ListParagraph"/>
+        <w:numPr>
+          <w:ilvl w:val="0"/>
+          <w:numId w:val="19"/>
+        </w:numPr>
+        <w:rPr>
+          <w:color w:val="00B0F0"/>
+          <w:sz w:val="28"/>
+          <w:szCs w:val="28"/>
+        </w:rPr>
+      </w:pPr>
+      <w:r>
+        <w:rPr>
+          <w:color w:val="00B0F0"/>
+          <w:sz w:val="28"/>
+          <w:szCs w:val="28"/>
+        </w:rPr>
+        <w:t xml:space="preserve">Before that use </w:t>
+      </w:r>
+    </w:p>
+    <w:p>
+      <w:pPr>
+        <w:pStyle w:val="ListParagraph"/>
+        <w:numPr>
+          <w:ilvl w:val="0"/>
+          <w:numId w:val="20"/>
+        </w:numPr>
+        <w:rPr>
+          <w:sz w:val="28"/>
+          <w:szCs w:val="28"/>
+        </w:rPr>
+      </w:pPr>
+      <w:r>
+        <w:rPr>
+          <w:sz w:val="28"/>
+          <w:szCs w:val="28"/>
+        </w:rPr>
+        <w:t xml:space="preserve">Abstraction over </w:t>
+      </w:r>
+      <w:proofErr w:type="spellStart"/>
+      <w:r>
+        <w:rPr>
+          <w:sz w:val="28"/>
+          <w:szCs w:val="28"/>
+        </w:rPr>
+        <w:t>SQLite</w:t>
+      </w:r>
+      <w:proofErr w:type="spellEnd"/>
+    </w:p>
+    <w:p>
+      <w:pPr>
+        <w:pStyle w:val="ListParagraph"/>
+        <w:numPr>
+          <w:ilvl w:val="0"/>
+          <w:numId w:val="20"/>
+        </w:numPr>
+        <w:rPr>
+          <w:sz w:val="28"/>
+          <w:szCs w:val="28"/>
+        </w:rPr>
+      </w:pPr>
+      <w:r>
+        <w:rPr>
+          <w:sz w:val="28"/>
+          <w:szCs w:val="28"/>
+        </w:rPr>
+        <w:t>Less Boilerplate</w:t>
+      </w:r>
+    </w:p>
+    <w:p>
+      <w:pPr>
+        <w:pStyle w:val="ListParagraph"/>
+        <w:numPr>
+          <w:ilvl w:val="0"/>
+          <w:numId w:val="20"/>
+        </w:numPr>
+        <w:rPr>
+          <w:sz w:val="28"/>
+          <w:szCs w:val="28"/>
+        </w:rPr>
+      </w:pPr>
+      <w:r>
+        <w:rPr>
+          <w:sz w:val="28"/>
+          <w:szCs w:val="28"/>
+        </w:rPr>
+        <w:t>Compile Time Verification of SQL Queries</w:t>
+      </w:r>
+    </w:p>
+    <w:p>
+      <w:pPr>
+        <w:rPr>
+          <w:sz w:val="28"/>
+          <w:szCs w:val="28"/>
+        </w:rPr>
+      </w:pPr>
+      <w:r>
+        <w:rPr>
+          <w:noProof/>
+          <w:sz w:val="28"/>
+          <w:szCs w:val="28"/>
+        </w:rPr>
+        <w:drawing>
+          <wp:inline distT="0" distB="0" distL="0" distR="0">
+            <wp:extent cx="2940201" cy="2406774"/>
+            <wp:effectExtent l="19050" t="0" r="0" b="0"/>
+            <wp:docPr id="5" name="Picture 4" descr="sqlite.png"/>
+            <wp:cNvGraphicFramePr>
+              <a:graphicFrameLocks xmlns:a="http://schemas.openxmlformats.org/drawingml/2006/main" noChangeAspect="1"/>
+            </wp:cNvGraphicFramePr>
+            <a:graphic xmlns:a="http://schemas.openxmlformats.org/drawingml/2006/main">
+              <a:graphicData uri="http://schemas.openxmlformats.org/drawingml/2006/picture">
+                <pic:pic xmlns:pic="http://schemas.openxmlformats.org/drawingml/2006/picture">
+                  <pic:nvPicPr>
+                    <pic:cNvPr id="0" name="sqlite.png"/>
+                    <pic:cNvPicPr/>
+                  </pic:nvPicPr>
+                  <pic:blipFill>
+                    <a:blip r:embed="rId12"/>
+                    <a:stretch>
+                      <a:fillRect/>
+                    </a:stretch>
+                  </pic:blipFill>
+                  <pic:spPr>
+                    <a:xfrm>
+                      <a:off x="0" y="0"/>
+                      <a:ext cx="2940201" cy="2406774"/>
+                    </a:xfrm>
+                    <a:prstGeom prst="rect">
+                      <a:avLst/>
+                    </a:prstGeom>
+                  </pic:spPr>
+                </pic:pic>
+              </a:graphicData>
+            </a:graphic>
+          </wp:inline>
+        </w:drawing>
+      </w:r>
+    </w:p>
+    <w:p>
+      <w:pPr>
+        <w:rPr>
+          <w:b/>
+          <w:color w:val="00B050"/>
+          <w:sz w:val="28"/>
+          <w:szCs w:val="28"/>
+        </w:rPr>
+      </w:pPr>
+      <w:r>
+        <w:rPr>
+          <w:b/>
+          <w:color w:val="00B050"/>
+          <w:sz w:val="28"/>
+          <w:szCs w:val="28"/>
+        </w:rPr>
+        <w:t xml:space="preserve">5 way of </w:t>
+      </w:r>
+      <w:r>
+        <w:rPr>
+          <w:b/>
+          <w:color w:val="00B050"/>
+          <w:sz w:val="28"/>
+          <w:szCs w:val="28"/>
+        </w:rPr>
+        <w:t>achieve</w:t>
+      </w:r>
+      <w:r>
+        <w:rPr>
+          <w:b/>
+          <w:color w:val="00B050"/>
+          <w:sz w:val="28"/>
+          <w:szCs w:val="28"/>
+        </w:rPr>
+        <w:t xml:space="preserve"> Room Database</w:t>
+      </w:r>
+    </w:p>
+    <w:p>
+      <w:pPr>
+        <w:pStyle w:val="ListParagraph"/>
+        <w:numPr>
+          <w:ilvl w:val="0"/>
+          <w:numId w:val="21"/>
+        </w:numPr>
+        <w:rPr>
+          <w:sz w:val="28"/>
+          <w:szCs w:val="28"/>
+        </w:rPr>
+      </w:pPr>
+      <w:r>
+        <w:rPr>
+          <w:sz w:val="28"/>
+          <w:szCs w:val="28"/>
+        </w:rPr>
+        <w:t>Entities(Table)</w:t>
+      </w:r>
+    </w:p>
+    <w:p>
+      <w:pPr>
+        <w:pStyle w:val="ListParagraph"/>
+        <w:numPr>
+          <w:ilvl w:val="0"/>
+          <w:numId w:val="21"/>
+        </w:numPr>
+        <w:rPr>
+          <w:sz w:val="28"/>
+          <w:szCs w:val="28"/>
+        </w:rPr>
+      </w:pPr>
+      <w:r>
+        <w:rPr>
+          <w:sz w:val="28"/>
+          <w:szCs w:val="28"/>
+        </w:rPr>
+        <w:t>DAO(Data Access Objects)</w:t>
+      </w:r>
+    </w:p>
+    <w:p>
+      <w:pPr>
+        <w:pStyle w:val="ListParagraph"/>
+        <w:numPr>
+          <w:ilvl w:val="0"/>
+          <w:numId w:val="21"/>
+        </w:numPr>
+        <w:rPr>
+          <w:sz w:val="28"/>
+          <w:szCs w:val="28"/>
+        </w:rPr>
+      </w:pPr>
+      <w:r>
+        <w:rPr>
+          <w:sz w:val="28"/>
+          <w:szCs w:val="28"/>
+        </w:rPr>
+        <w:t>Database</w:t>
+      </w:r>
+    </w:p>
+    <w:p>
+      <w:pPr>
+        <w:pStyle w:val="ListParagraph"/>
+        <w:numPr>
+          <w:ilvl w:val="0"/>
+          <w:numId w:val="21"/>
+        </w:numPr>
+        <w:rPr>
+          <w:sz w:val="28"/>
+          <w:szCs w:val="28"/>
+        </w:rPr>
+      </w:pPr>
+      <w:r>
+        <w:rPr>
+          <w:sz w:val="28"/>
+          <w:szCs w:val="28"/>
+        </w:rPr>
+        <w:t>Type Convertors</w:t>
+      </w:r>
+    </w:p>
+    <w:p>
+      <w:pPr>
+        <w:pStyle w:val="ListParagraph"/>
+        <w:numPr>
+          <w:ilvl w:val="0"/>
+          <w:numId w:val="21"/>
+        </w:numPr>
+        <w:rPr>
+          <w:sz w:val="28"/>
+          <w:szCs w:val="28"/>
+        </w:rPr>
+      </w:pPr>
+      <w:r>
+        <w:rPr>
+          <w:sz w:val="28"/>
+          <w:szCs w:val="28"/>
+        </w:rPr>
+        <w:t>Migrations</w:t>
+      </w:r>
+    </w:p>
+    <w:p>
+      <w:pPr>
+        <w:rPr>
+          <w:b/>
+          <w:color w:val="00B050"/>
+          <w:sz w:val="28"/>
+          <w:szCs w:val="28"/>
+          <w:u w:val="single"/>
+        </w:rPr>
+      </w:pPr>
+      <w:r>
+        <w:rPr>
+          <w:b/>
+          <w:color w:val="00B050"/>
+          <w:sz w:val="28"/>
+          <w:szCs w:val="28"/>
+          <w:u w:val="single"/>
+        </w:rPr>
+        <w:t>Entities</w:t>
+      </w:r>
+    </w:p>
+    <w:p>
+      <w:pPr>
+        <w:rPr>
+          <w:b/>
+          <w:color w:val="00B050"/>
+          <w:sz w:val="28"/>
+          <w:szCs w:val="28"/>
+          <w:u w:val="single"/>
+        </w:rPr>
+      </w:pPr>
+      <w:r>
+        <w:rPr>
+          <w:b/>
+          <w:noProof/>
+          <w:color w:val="00B050"/>
+          <w:sz w:val="28"/>
+          <w:szCs w:val="28"/>
+          <w:u w:val="single"/>
+        </w:rPr>
+        <w:drawing>
+          <wp:inline distT="0" distB="0" distL="0" distR="0">
+            <wp:extent cx="4940554" cy="1816193"/>
+            <wp:effectExtent l="19050" t="0" r="0" b="0"/>
+            <wp:docPr id="6" name="Picture 5" descr="entity.png"/>
+            <wp:cNvGraphicFramePr>
+              <a:graphicFrameLocks xmlns:a="http://schemas.openxmlformats.org/drawingml/2006/main" noChangeAspect="1"/>
+            </wp:cNvGraphicFramePr>
+            <a:graphic xmlns:a="http://schemas.openxmlformats.org/drawingml/2006/main">
+              <a:graphicData uri="http://schemas.openxmlformats.org/drawingml/2006/picture">
+                <pic:pic xmlns:pic="http://schemas.openxmlformats.org/drawingml/2006/picture">
+                  <pic:nvPicPr>
+                    <pic:cNvPr id="0" name="entity.png"/>
+                    <pic:cNvPicPr/>
+                  </pic:nvPicPr>
+                  <pic:blipFill>
+                    <a:blip r:embed="rId13"/>
+                    <a:stretch>
+                      <a:fillRect/>
+                    </a:stretch>
+                  </pic:blipFill>
+                  <pic:spPr>
+                    <a:xfrm>
+                      <a:off x="0" y="0"/>
+                      <a:ext cx="4940554" cy="1816193"/>
+                    </a:xfrm>
+                    <a:prstGeom prst="rect">
+                      <a:avLst/>
+                    </a:prstGeom>
+                  </pic:spPr>
+                </pic:pic>
+              </a:graphicData>
+            </a:graphic>
+          </wp:inline>
+        </w:drawing>
+      </w:r>
+    </w:p>
+    <w:p>
+      <w:pPr>
+        <w:rPr>
+          <w:b/>
+          <w:color w:val="00B050"/>
+          <w:sz w:val="28"/>
+          <w:szCs w:val="28"/>
+          <w:u w:val="single"/>
+        </w:rPr>
+      </w:pPr>
+    </w:p>
+    <w:p>
+      <w:pPr>
+        <w:rPr>
+          <w:b/>
+          <w:sz w:val="28"/>
+          <w:szCs w:val="28"/>
+        </w:rPr>
+      </w:pPr>
+      <w:r>
+        <w:t xml:space="preserve">                                                                                                                                                                                  </w:t>
+      </w:r>
+      <w:r>
+        <w:rPr>
+          <w:b/>
+          <w:sz w:val="28"/>
+          <w:szCs w:val="28"/>
+        </w:rPr>
+        <w:t>6</w:t>
+      </w:r>
+    </w:p>
+    <w:p>
+      <w:pPr>
+        <w:rPr>
+          <w:b/>
+          <w:color w:val="00B050"/>
+          <w:sz w:val="28"/>
+          <w:szCs w:val="28"/>
+          <w:u w:val="single"/>
+        </w:rPr>
+      </w:pPr>
+      <w:r>
+        <w:rPr>
+          <w:b/>
+          <w:color w:val="00B050"/>
+          <w:sz w:val="28"/>
+          <w:szCs w:val="28"/>
+          <w:u w:val="single"/>
+        </w:rPr>
+        <w:t>DAO</w:t>
+      </w:r>
+    </w:p>
+    <w:p>
+      <w:pPr>
+        <w:pStyle w:val="ListParagraph"/>
+        <w:numPr>
+          <w:ilvl w:val="0"/>
+          <w:numId w:val="22"/>
+        </w:numPr>
+        <w:rPr>
+          <w:sz w:val="28"/>
+          <w:szCs w:val="28"/>
+        </w:rPr>
+      </w:pPr>
+      <w:r>
+        <w:rPr>
+          <w:sz w:val="28"/>
+          <w:szCs w:val="28"/>
+        </w:rPr>
+        <w:t>Data Access Objects</w:t>
+      </w:r>
+    </w:p>
+    <w:p>
+      <w:pPr>
+        <w:pStyle w:val="ListParagraph"/>
+        <w:numPr>
+          <w:ilvl w:val="0"/>
+          <w:numId w:val="22"/>
+        </w:numPr>
+        <w:rPr>
+          <w:sz w:val="28"/>
+          <w:szCs w:val="28"/>
+        </w:rPr>
+      </w:pPr>
+      <w:r>
+        <w:rPr>
+          <w:sz w:val="28"/>
+          <w:szCs w:val="28"/>
+        </w:rPr>
+        <w:t>Interface containing methods to access database – CRUD operations</w:t>
+      </w:r>
+    </w:p>
+    <w:p>
+      <w:pPr>
+        <w:pStyle w:val="ListParagraph"/>
+        <w:numPr>
+          <w:ilvl w:val="0"/>
+          <w:numId w:val="22"/>
+        </w:numPr>
+        <w:rPr>
+          <w:sz w:val="28"/>
+          <w:szCs w:val="28"/>
+        </w:rPr>
+      </w:pPr>
+      <w:r>
+        <w:rPr>
+          <w:sz w:val="28"/>
+          <w:szCs w:val="28"/>
+        </w:rPr>
+        <w:t>We can define multiple DAOs</w:t>
+      </w:r>
+    </w:p>
+    <w:p>
+      <w:pPr>
+        <w:rPr>
+          <w:sz w:val="28"/>
+          <w:szCs w:val="28"/>
+        </w:rPr>
+      </w:pPr>
+      <w:r>
+        <w:rPr>
+          <w:noProof/>
+          <w:sz w:val="28"/>
+          <w:szCs w:val="28"/>
+        </w:rPr>
+        <w:drawing>
+          <wp:inline distT="0" distB="0" distL="0" distR="0">
+            <wp:extent cx="2952902" cy="2286117"/>
+            <wp:effectExtent l="19050" t="0" r="0" b="0"/>
+            <wp:docPr id="7" name="Picture 6" descr="dao.png"/>
+            <wp:cNvGraphicFramePr>
+              <a:graphicFrameLocks xmlns:a="http://schemas.openxmlformats.org/drawingml/2006/main" noChangeAspect="1"/>
+            </wp:cNvGraphicFramePr>
+            <a:graphic xmlns:a="http://schemas.openxmlformats.org/drawingml/2006/main">
+              <a:graphicData uri="http://schemas.openxmlformats.org/drawingml/2006/picture">
+                <pic:pic xmlns:pic="http://schemas.openxmlformats.org/drawingml/2006/picture">
+                  <pic:nvPicPr>
+                    <pic:cNvPr id="0" name="dao.png"/>
+                    <pic:cNvPicPr/>
+                  </pic:nvPicPr>
+                  <pic:blipFill>
+                    <a:blip r:embed="rId14"/>
+                    <a:stretch>
+                      <a:fillRect/>
+                    </a:stretch>
+                  </pic:blipFill>
+                  <pic:spPr>
+                    <a:xfrm>
+                      <a:off x="0" y="0"/>
+                      <a:ext cx="2952902" cy="2286117"/>
+                    </a:xfrm>
+                    <a:prstGeom prst="rect">
+                      <a:avLst/>
+                    </a:prstGeom>
+                  </pic:spPr>
+                </pic:pic>
+              </a:graphicData>
+            </a:graphic>
+          </wp:inline>
+        </w:drawing>
+      </w:r>
+    </w:p>
+    <w:p>
+      <w:pPr>
+        <w:rPr>
+          <w:b/>
+          <w:color w:val="00B050"/>
+          <w:sz w:val="28"/>
+          <w:szCs w:val="28"/>
+          <w:u w:val="single"/>
+        </w:rPr>
+      </w:pPr>
+      <w:r>
+        <w:rPr>
+          <w:b/>
+          <w:color w:val="00B050"/>
+          <w:sz w:val="28"/>
+          <w:szCs w:val="28"/>
+          <w:u w:val="single"/>
+        </w:rPr>
+        <w:t>Database</w:t>
+      </w:r>
+    </w:p>
+    <w:p>
+      <w:pPr>
+        <w:rPr>
+          <w:b/>
+          <w:color w:val="00B050"/>
+          <w:sz w:val="28"/>
+          <w:szCs w:val="28"/>
+          <w:u w:val="single"/>
+        </w:rPr>
+      </w:pPr>
+      <w:r>
+        <w:rPr>
+          <w:b/>
+          <w:noProof/>
+          <w:color w:val="00B050"/>
+          <w:sz w:val="28"/>
+          <w:szCs w:val="28"/>
+          <w:u w:val="single"/>
+        </w:rPr>
+        <w:drawing>
+          <wp:inline distT="0" distB="0" distL="0" distR="0">
+            <wp:extent cx="5732145" cy="3310255"/>
+            <wp:effectExtent l="19050" t="0" r="1905" b="0"/>
+            <wp:docPr id="8" name="Picture 7" descr="database.png"/>
+            <wp:cNvGraphicFramePr>
+              <a:graphicFrameLocks xmlns:a="http://schemas.openxmlformats.org/drawingml/2006/main" noChangeAspect="1"/>
+            </wp:cNvGraphicFramePr>
+            <a:graphic xmlns:a="http://schemas.openxmlformats.org/drawingml/2006/main">
+              <a:graphicData uri="http://schemas.openxmlformats.org/drawingml/2006/picture">
+                <pic:pic xmlns:pic="http://schemas.openxmlformats.org/drawingml/2006/picture">
+                  <pic:nvPicPr>
+                    <pic:cNvPr id="0" name="database.png"/>
+                    <pic:cNvPicPr/>
+                  </pic:nvPicPr>
+                  <pic:blipFill>
+                    <a:blip r:embed="rId15"/>
+                    <a:stretch>
+                      <a:fillRect/>
+                    </a:stretch>
+                  </pic:blipFill>
+                  <pic:spPr>
+                    <a:xfrm>
+                      <a:off x="0" y="0"/>
+                      <a:ext cx="5732145" cy="3310255"/>
+                    </a:xfrm>
+                    <a:prstGeom prst="rect">
+                      <a:avLst/>
+                    </a:prstGeom>
+                  </pic:spPr>
+                </pic:pic>
+              </a:graphicData>
+            </a:graphic>
+          </wp:inline>
+        </w:drawing>
+      </w:r>
+    </w:p>
+    <w:p>
+      <w:pPr>
+        <w:rPr>
+          <w:b/>
+          <w:color w:val="00B050"/>
+          <w:sz w:val="28"/>
+          <w:szCs w:val="28"/>
+          <w:u w:val="single"/>
+        </w:rPr>
+      </w:pPr>
+    </w:p>
+    <w:p>
+      <w:pPr>
+        <w:rPr>
+          <w:b/>
+          <w:color w:val="00B050"/>
+          <w:sz w:val="28"/>
+          <w:szCs w:val="28"/>
+          <w:u w:val="single"/>
+        </w:rPr>
+      </w:pPr>
+    </w:p>
+    <w:p>
+      <w:pPr>
+        <w:rPr>
+          <w:b/>
+          <w:color w:val="00B050"/>
+          <w:sz w:val="28"/>
+          <w:szCs w:val="28"/>
+          <w:u w:val="single"/>
+        </w:rPr>
+      </w:pPr>
+    </w:p>
+    <w:p>
+      <w:pPr>
+        <w:rPr>
+          <w:b/>
+          <w:color w:val="00B050"/>
+          <w:sz w:val="28"/>
+          <w:szCs w:val="28"/>
+          <w:u w:val="single"/>
+        </w:rPr>
+      </w:pPr>
+    </w:p>
+    <w:p>
+      <w:pPr>
+        <w:rPr>
+          <w:b/>
+          <w:sz w:val="28"/>
+          <w:szCs w:val="28"/>
+        </w:rPr>
+      </w:pPr>
+      <w:r>
+        <w:lastRenderedPageBreak/>
+        <w:t xml:space="preserve">                                                                                                                                                                                  </w:t>
+      </w:r>
+      <w:r>
+        <w:rPr>
+          <w:b/>
+          <w:sz w:val="28"/>
+          <w:szCs w:val="28"/>
+        </w:rPr>
+        <w:t>7</w:t>
+      </w:r>
+    </w:p>
+    <w:p>
+      <w:pPr>
+        <w:rPr>
+          <w:b/>
+          <w:color w:val="00B050"/>
+          <w:sz w:val="28"/>
+          <w:szCs w:val="28"/>
+          <w:u w:val="single"/>
+        </w:rPr>
+      </w:pPr>
+      <w:r>
+        <w:rPr>
+          <w:b/>
+          <w:color w:val="00B050"/>
+          <w:sz w:val="28"/>
+          <w:szCs w:val="28"/>
+          <w:u w:val="single"/>
+        </w:rPr>
+        <w:t>Type Convertors</w:t>
+      </w:r>
+    </w:p>
+    <w:p>
+      <w:pPr>
+        <w:pStyle w:val="ListParagraph"/>
+        <w:numPr>
+          <w:ilvl w:val="0"/>
+          <w:numId w:val="23"/>
+        </w:numPr>
+        <w:rPr>
+          <w:sz w:val="28"/>
+          <w:szCs w:val="28"/>
+        </w:rPr>
+      </w:pPr>
+      <w:proofErr w:type="spellStart"/>
+      <w:r>
+        <w:rPr>
+          <w:sz w:val="28"/>
+          <w:szCs w:val="28"/>
+        </w:rPr>
+        <w:t>SQLite</w:t>
+      </w:r>
+      <w:proofErr w:type="spellEnd"/>
+      <w:r>
+        <w:rPr>
+          <w:sz w:val="28"/>
+          <w:szCs w:val="28"/>
+        </w:rPr>
+        <w:t xml:space="preserve"> only supports-</w:t>
+      </w:r>
+    </w:p>
+    <w:p>
+      <w:pPr>
+        <w:pStyle w:val="ListParagraph"/>
+        <w:rPr>
+          <w:sz w:val="28"/>
+          <w:szCs w:val="28"/>
+        </w:rPr>
+      </w:pPr>
+      <w:r>
+        <w:rPr>
+          <w:sz w:val="28"/>
+          <w:szCs w:val="28"/>
+        </w:rPr>
+        <w:t xml:space="preserve">      </w:t>
+      </w:r>
+      <w:proofErr w:type="gramStart"/>
+      <w:r>
+        <w:rPr>
+          <w:sz w:val="28"/>
+          <w:szCs w:val="28"/>
+        </w:rPr>
+        <w:t>1.NULL</w:t>
+      </w:r>
+      <w:proofErr w:type="gramEnd"/>
+    </w:p>
+    <w:p>
+      <w:pPr>
+        <w:pStyle w:val="ListParagraph"/>
+        <w:rPr>
+          <w:sz w:val="28"/>
+          <w:szCs w:val="28"/>
+        </w:rPr>
+      </w:pPr>
+      <w:r>
+        <w:rPr>
+          <w:sz w:val="28"/>
+          <w:szCs w:val="28"/>
+        </w:rPr>
+        <w:t xml:space="preserve">      </w:t>
+      </w:r>
+      <w:proofErr w:type="gramStart"/>
+      <w:r>
+        <w:rPr>
+          <w:sz w:val="28"/>
+          <w:szCs w:val="28"/>
+        </w:rPr>
+        <w:t>2.INTEGER</w:t>
+      </w:r>
+      <w:proofErr w:type="gramEnd"/>
+    </w:p>
+    <w:p>
+      <w:pPr>
+        <w:pStyle w:val="ListParagraph"/>
+        <w:rPr>
+          <w:sz w:val="28"/>
+          <w:szCs w:val="28"/>
+        </w:rPr>
+      </w:pPr>
+      <w:r>
+        <w:rPr>
+          <w:sz w:val="28"/>
+          <w:szCs w:val="28"/>
+        </w:rPr>
+        <w:t xml:space="preserve">      </w:t>
+      </w:r>
+      <w:proofErr w:type="gramStart"/>
+      <w:r>
+        <w:rPr>
+          <w:sz w:val="28"/>
+          <w:szCs w:val="28"/>
+        </w:rPr>
+        <w:t>3.REAL</w:t>
+      </w:r>
+      <w:proofErr w:type="gramEnd"/>
+    </w:p>
+    <w:p>
+      <w:pPr>
+        <w:pStyle w:val="ListParagraph"/>
+        <w:rPr>
+          <w:sz w:val="28"/>
+          <w:szCs w:val="28"/>
+        </w:rPr>
+      </w:pPr>
+      <w:r>
+        <w:rPr>
+          <w:sz w:val="28"/>
+          <w:szCs w:val="28"/>
+        </w:rPr>
+        <w:t xml:space="preserve">      </w:t>
+      </w:r>
+      <w:proofErr w:type="gramStart"/>
+      <w:r>
+        <w:rPr>
+          <w:sz w:val="28"/>
+          <w:szCs w:val="28"/>
+        </w:rPr>
+        <w:t>4.TEXT</w:t>
+      </w:r>
+      <w:proofErr w:type="gramEnd"/>
+    </w:p>
+    <w:p>
+      <w:pPr>
+        <w:pStyle w:val="ListParagraph"/>
+        <w:rPr>
+          <w:sz w:val="28"/>
+          <w:szCs w:val="28"/>
+        </w:rPr>
+      </w:pPr>
+      <w:r>
+        <w:rPr>
+          <w:sz w:val="28"/>
+          <w:szCs w:val="28"/>
+        </w:rPr>
+        <w:t xml:space="preserve">      </w:t>
+      </w:r>
+      <w:proofErr w:type="gramStart"/>
+      <w:r>
+        <w:rPr>
+          <w:sz w:val="28"/>
+          <w:szCs w:val="28"/>
+        </w:rPr>
+        <w:t>5.BLOB</w:t>
+      </w:r>
+      <w:proofErr w:type="gramEnd"/>
+    </w:p>
+    <w:p>
+      <w:pPr>
+        <w:rPr>
+          <w:sz w:val="28"/>
+          <w:szCs w:val="28"/>
+        </w:rPr>
+      </w:pPr>
+      <w:r>
+        <w:rPr>
+          <w:noProof/>
+          <w:sz w:val="28"/>
+          <w:szCs w:val="28"/>
+        </w:rPr>
+        <w:drawing>
+          <wp:inline distT="0" distB="0" distL="0" distR="0">
+            <wp:extent cx="3530781" cy="2540131"/>
+            <wp:effectExtent l="19050" t="0" r="0" b="0"/>
+            <wp:docPr id="9" name="Picture 8" descr="convertor.png"/>
+            <wp:cNvGraphicFramePr>
+              <a:graphicFrameLocks xmlns:a="http://schemas.openxmlformats.org/drawingml/2006/main" noChangeAspect="1"/>
+            </wp:cNvGraphicFramePr>
+            <a:graphic xmlns:a="http://schemas.openxmlformats.org/drawingml/2006/main">
+              <a:graphicData uri="http://schemas.openxmlformats.org/drawingml/2006/picture">
+                <pic:pic xmlns:pic="http://schemas.openxmlformats.org/drawingml/2006/picture">
+                  <pic:nvPicPr>
+                    <pic:cNvPr id="0" name="convertor.png"/>
+                    <pic:cNvPicPr/>
+                  </pic:nvPicPr>
+                  <pic:blipFill>
+                    <a:blip r:embed="rId16"/>
+                    <a:stretch>
+                      <a:fillRect/>
+                    </a:stretch>
+                  </pic:blipFill>
+                  <pic:spPr>
+                    <a:xfrm>
+                      <a:off x="0" y="0"/>
+                      <a:ext cx="3530781" cy="2540131"/>
+                    </a:xfrm>
+                    <a:prstGeom prst="rect">
+                      <a:avLst/>
+                    </a:prstGeom>
+                  </pic:spPr>
+                </pic:pic>
+              </a:graphicData>
+            </a:graphic>
+          </wp:inline>
+        </w:drawing>
+      </w:r>
+    </w:p>
+    <w:p>
+      <w:pPr>
+        <w:rPr>
+          <w:sz w:val="28"/>
+          <w:szCs w:val="28"/>
+        </w:rPr>
+      </w:pPr>
+      <w:r>
+        <w:rPr>
+          <w:noProof/>
+          <w:sz w:val="28"/>
+          <w:szCs w:val="28"/>
+        </w:rPr>
+        <w:drawing>
+          <wp:inline distT="0" distB="0" distL="0" distR="0">
+            <wp:extent cx="4438878" cy="1644735"/>
+            <wp:effectExtent l="19050" t="0" r="0" b="0"/>
+            <wp:docPr id="10" name="Picture 9" descr="convertor_declare.png"/>
+            <wp:cNvGraphicFramePr>
+              <a:graphicFrameLocks xmlns:a="http://schemas.openxmlformats.org/drawingml/2006/main" noChangeAspect="1"/>
+            </wp:cNvGraphicFramePr>
+            <a:graphic xmlns:a="http://schemas.openxmlformats.org/drawingml/2006/main">
+              <a:graphicData uri="http://schemas.openxmlformats.org/drawingml/2006/picture">
+                <pic:pic xmlns:pic="http://schemas.openxmlformats.org/drawingml/2006/picture">
+                  <pic:nvPicPr>
+                    <pic:cNvPr id="0" name="convertor_declare.png"/>
+                    <pic:cNvPicPr/>
+                  </pic:nvPicPr>
+                  <pic:blipFill>
+                    <a:blip r:embed="rId17"/>
+                    <a:stretch>
+                      <a:fillRect/>
+                    </a:stretch>
+                  </pic:blipFill>
+                  <pic:spPr>
+                    <a:xfrm>
+                      <a:off x="0" y="0"/>
+                      <a:ext cx="4438878" cy="1644735"/>
+                    </a:xfrm>
+                    <a:prstGeom prst="rect">
+                      <a:avLst/>
+                    </a:prstGeom>
+                  </pic:spPr>
+                </pic:pic>
+              </a:graphicData>
+            </a:graphic>
+          </wp:inline>
+        </w:drawing>
+      </w:r>
+    </w:p>
+    <w:p>
+      <w:pPr>
+        <w:pStyle w:val="ListParagraph"/>
+        <w:rPr>
+          <w:sz w:val="28"/>
+          <w:szCs w:val="28"/>
+        </w:rPr>
+      </w:pPr>
+    </w:p>
     <w:sectPr>
       <w:pgSz w:w="11907" w:h="16839" w:code="9"/>
       <w:pgMar w:top="568" w:right="1440" w:bottom="851" w:left="1440" w:header="708" w:footer="708" w:gutter="0"/>
@@ -2036,6 +3477,119 @@
     </w:lvl>
   </w:abstractNum>
   <w:abstractNum w:abstractNumId="3">
+    <w:nsid w:val="0C1D587B"/>
+    <w:multiLevelType w:val="hybridMultilevel"/>
+    <w:tmpl w:val="97FC1458"/>
+    <w:lvl w:ilvl="0" w:tplc="0409000B">
+      <w:start w:val="1"/>
+      <w:numFmt w:val="bullet"/>
+      <w:lvlText w:val=""/>
+      <w:lvlJc w:val="left"/>
+      <w:pPr>
+        <w:ind w:left="720" w:hanging="360"/>
+      </w:pPr>
+      <w:rPr>
+        <w:rFonts w:ascii="Wingdings" w:hAnsi="Wingdings" w:hint="default"/>
+      </w:rPr>
+    </w:lvl>
+    <w:lvl w:ilvl="1" w:tplc="04090003" w:tentative="1">
+      <w:start w:val="1"/>
+      <w:numFmt w:val="bullet"/>
+      <w:lvlText w:val="o"/>
+      <w:lvlJc w:val="left"/>
+      <w:pPr>
+        <w:ind w:left="1440" w:hanging="360"/>
+      </w:pPr>
+      <w:rPr>
+        <w:rFonts w:ascii="Courier New" w:hAnsi="Courier New" w:cs="Courier New" w:hint="default"/>
+      </w:rPr>
+    </w:lvl>
+    <w:lvl w:ilvl="2" w:tplc="04090005" w:tentative="1">
+      <w:start w:val="1"/>
+      <w:numFmt w:val="bullet"/>
+      <w:lvlText w:val=""/>
+      <w:lvlJc w:val="left"/>
+      <w:pPr>
+        <w:ind w:left="2160" w:hanging="360"/>
+      </w:pPr>
+      <w:rPr>
+        <w:rFonts w:ascii="Wingdings" w:hAnsi="Wingdings" w:hint="default"/>
+      </w:rPr>
+    </w:lvl>
+    <w:lvl w:ilvl="3" w:tplc="04090001" w:tentative="1">
+      <w:start w:val="1"/>
+      <w:numFmt w:val="bullet"/>
+      <w:lvlText w:val=""/>
+      <w:lvlJc w:val="left"/>
+      <w:pPr>
+        <w:ind w:left="2880" w:hanging="360"/>
+      </w:pPr>
+      <w:rPr>
+        <w:rFonts w:ascii="Symbol" w:hAnsi="Symbol" w:hint="default"/>
+      </w:rPr>
+    </w:lvl>
+    <w:lvl w:ilvl="4" w:tplc="04090003" w:tentative="1">
+      <w:start w:val="1"/>
+      <w:numFmt w:val="bullet"/>
+      <w:lvlText w:val="o"/>
+      <w:lvlJc w:val="left"/>
+      <w:pPr>
+        <w:ind w:left="3600" w:hanging="360"/>
+      </w:pPr>
+      <w:rPr>
+        <w:rFonts w:ascii="Courier New" w:hAnsi="Courier New" w:cs="Courier New" w:hint="default"/>
+      </w:rPr>
+    </w:lvl>
+    <w:lvl w:ilvl="5" w:tplc="04090005" w:tentative="1">
+      <w:start w:val="1"/>
+      <w:numFmt w:val="bullet"/>
+      <w:lvlText w:val=""/>
+      <w:lvlJc w:val="left"/>
+      <w:pPr>
+        <w:ind w:left="4320" w:hanging="360"/>
+      </w:pPr>
+      <w:rPr>
+        <w:rFonts w:ascii="Wingdings" w:hAnsi="Wingdings" w:hint="default"/>
+      </w:rPr>
+    </w:lvl>
+    <w:lvl w:ilvl="6" w:tplc="04090001" w:tentative="1">
+      <w:start w:val="1"/>
+      <w:numFmt w:val="bullet"/>
+      <w:lvlText w:val=""/>
+      <w:lvlJc w:val="left"/>
+      <w:pPr>
+        <w:ind w:left="5040" w:hanging="360"/>
+      </w:pPr>
+      <w:rPr>
+        <w:rFonts w:ascii="Symbol" w:hAnsi="Symbol" w:hint="default"/>
+      </w:rPr>
+    </w:lvl>
+    <w:lvl w:ilvl="7" w:tplc="04090003" w:tentative="1">
+      <w:start w:val="1"/>
+      <w:numFmt w:val="bullet"/>
+      <w:lvlText w:val="o"/>
+      <w:lvlJc w:val="left"/>
+      <w:pPr>
+        <w:ind w:left="5760" w:hanging="360"/>
+      </w:pPr>
+      <w:rPr>
+        <w:rFonts w:ascii="Courier New" w:hAnsi="Courier New" w:cs="Courier New" w:hint="default"/>
+      </w:rPr>
+    </w:lvl>
+    <w:lvl w:ilvl="8" w:tplc="04090005" w:tentative="1">
+      <w:start w:val="1"/>
+      <w:numFmt w:val="bullet"/>
+      <w:lvlText w:val=""/>
+      <w:lvlJc w:val="left"/>
+      <w:pPr>
+        <w:ind w:left="6480" w:hanging="360"/>
+      </w:pPr>
+      <w:rPr>
+        <w:rFonts w:ascii="Wingdings" w:hAnsi="Wingdings" w:hint="default"/>
+      </w:rPr>
+    </w:lvl>
+  </w:abstractNum>
+  <w:abstractNum w:abstractNumId="4">
     <w:nsid w:val="17B665E1"/>
     <w:multiLevelType w:val="hybridMultilevel"/>
     <w:tmpl w:val="8CF2A74E"/>
@@ -2148,7 +3702,346 @@
       </w:rPr>
     </w:lvl>
   </w:abstractNum>
-  <w:abstractNum w:abstractNumId="4">
+  <w:abstractNum w:abstractNumId="5">
+    <w:nsid w:val="1BBB182B"/>
+    <w:multiLevelType w:val="hybridMultilevel"/>
+    <w:tmpl w:val="C876CECE"/>
+    <w:lvl w:ilvl="0" w:tplc="04090001">
+      <w:start w:val="1"/>
+      <w:numFmt w:val="bullet"/>
+      <w:lvlText w:val=""/>
+      <w:lvlJc w:val="left"/>
+      <w:pPr>
+        <w:ind w:left="720" w:hanging="360"/>
+      </w:pPr>
+      <w:rPr>
+        <w:rFonts w:ascii="Symbol" w:hAnsi="Symbol" w:hint="default"/>
+      </w:rPr>
+    </w:lvl>
+    <w:lvl w:ilvl="1" w:tplc="04090003" w:tentative="1">
+      <w:start w:val="1"/>
+      <w:numFmt w:val="bullet"/>
+      <w:lvlText w:val="o"/>
+      <w:lvlJc w:val="left"/>
+      <w:pPr>
+        <w:ind w:left="1440" w:hanging="360"/>
+      </w:pPr>
+      <w:rPr>
+        <w:rFonts w:ascii="Courier New" w:hAnsi="Courier New" w:cs="Courier New" w:hint="default"/>
+      </w:rPr>
+    </w:lvl>
+    <w:lvl w:ilvl="2" w:tplc="04090005" w:tentative="1">
+      <w:start w:val="1"/>
+      <w:numFmt w:val="bullet"/>
+      <w:lvlText w:val=""/>
+      <w:lvlJc w:val="left"/>
+      <w:pPr>
+        <w:ind w:left="2160" w:hanging="360"/>
+      </w:pPr>
+      <w:rPr>
+        <w:rFonts w:ascii="Wingdings" w:hAnsi="Wingdings" w:hint="default"/>
+      </w:rPr>
+    </w:lvl>
+    <w:lvl w:ilvl="3" w:tplc="04090001" w:tentative="1">
+      <w:start w:val="1"/>
+      <w:numFmt w:val="bullet"/>
+      <w:lvlText w:val=""/>
+      <w:lvlJc w:val="left"/>
+      <w:pPr>
+        <w:ind w:left="2880" w:hanging="360"/>
+      </w:pPr>
+      <w:rPr>
+        <w:rFonts w:ascii="Symbol" w:hAnsi="Symbol" w:hint="default"/>
+      </w:rPr>
+    </w:lvl>
+    <w:lvl w:ilvl="4" w:tplc="04090003" w:tentative="1">
+      <w:start w:val="1"/>
+      <w:numFmt w:val="bullet"/>
+      <w:lvlText w:val="o"/>
+      <w:lvlJc w:val="left"/>
+      <w:pPr>
+        <w:ind w:left="3600" w:hanging="360"/>
+      </w:pPr>
+      <w:rPr>
+        <w:rFonts w:ascii="Courier New" w:hAnsi="Courier New" w:cs="Courier New" w:hint="default"/>
+      </w:rPr>
+    </w:lvl>
+    <w:lvl w:ilvl="5" w:tplc="04090005" w:tentative="1">
+      <w:start w:val="1"/>
+      <w:numFmt w:val="bullet"/>
+      <w:lvlText w:val=""/>
+      <w:lvlJc w:val="left"/>
+      <w:pPr>
+        <w:ind w:left="4320" w:hanging="360"/>
+      </w:pPr>
+      <w:rPr>
+        <w:rFonts w:ascii="Wingdings" w:hAnsi="Wingdings" w:hint="default"/>
+      </w:rPr>
+    </w:lvl>
+    <w:lvl w:ilvl="6" w:tplc="04090001" w:tentative="1">
+      <w:start w:val="1"/>
+      <w:numFmt w:val="bullet"/>
+      <w:lvlText w:val=""/>
+      <w:lvlJc w:val="left"/>
+      <w:pPr>
+        <w:ind w:left="5040" w:hanging="360"/>
+      </w:pPr>
+      <w:rPr>
+        <w:rFonts w:ascii="Symbol" w:hAnsi="Symbol" w:hint="default"/>
+      </w:rPr>
+    </w:lvl>
+    <w:lvl w:ilvl="7" w:tplc="04090003" w:tentative="1">
+      <w:start w:val="1"/>
+      <w:numFmt w:val="bullet"/>
+      <w:lvlText w:val="o"/>
+      <w:lvlJc w:val="left"/>
+      <w:pPr>
+        <w:ind w:left="5760" w:hanging="360"/>
+      </w:pPr>
+      <w:rPr>
+        <w:rFonts w:ascii="Courier New" w:hAnsi="Courier New" w:cs="Courier New" w:hint="default"/>
+      </w:rPr>
+    </w:lvl>
+    <w:lvl w:ilvl="8" w:tplc="04090005" w:tentative="1">
+      <w:start w:val="1"/>
+      <w:numFmt w:val="bullet"/>
+      <w:lvlText w:val=""/>
+      <w:lvlJc w:val="left"/>
+      <w:pPr>
+        <w:ind w:left="6480" w:hanging="360"/>
+      </w:pPr>
+      <w:rPr>
+        <w:rFonts w:ascii="Wingdings" w:hAnsi="Wingdings" w:hint="default"/>
+      </w:rPr>
+    </w:lvl>
+  </w:abstractNum>
+  <w:abstractNum w:abstractNumId="6">
+    <w:nsid w:val="210B6709"/>
+    <w:multiLevelType w:val="hybridMultilevel"/>
+    <w:tmpl w:val="2DD466BE"/>
+    <w:lvl w:ilvl="0" w:tplc="04090001">
+      <w:start w:val="1"/>
+      <w:numFmt w:val="bullet"/>
+      <w:lvlText w:val=""/>
+      <w:lvlJc w:val="left"/>
+      <w:pPr>
+        <w:ind w:left="720" w:hanging="360"/>
+      </w:pPr>
+      <w:rPr>
+        <w:rFonts w:ascii="Symbol" w:hAnsi="Symbol" w:hint="default"/>
+      </w:rPr>
+    </w:lvl>
+    <w:lvl w:ilvl="1" w:tplc="04090003" w:tentative="1">
+      <w:start w:val="1"/>
+      <w:numFmt w:val="bullet"/>
+      <w:lvlText w:val="o"/>
+      <w:lvlJc w:val="left"/>
+      <w:pPr>
+        <w:ind w:left="1440" w:hanging="360"/>
+      </w:pPr>
+      <w:rPr>
+        <w:rFonts w:ascii="Courier New" w:hAnsi="Courier New" w:cs="Courier New" w:hint="default"/>
+      </w:rPr>
+    </w:lvl>
+    <w:lvl w:ilvl="2" w:tplc="04090005" w:tentative="1">
+      <w:start w:val="1"/>
+      <w:numFmt w:val="bullet"/>
+      <w:lvlText w:val=""/>
+      <w:lvlJc w:val="left"/>
+      <w:pPr>
+        <w:ind w:left="2160" w:hanging="360"/>
+      </w:pPr>
+      <w:rPr>
+        <w:rFonts w:ascii="Wingdings" w:hAnsi="Wingdings" w:hint="default"/>
+      </w:rPr>
+    </w:lvl>
+    <w:lvl w:ilvl="3" w:tplc="04090001" w:tentative="1">
+      <w:start w:val="1"/>
+      <w:numFmt w:val="bullet"/>
+      <w:lvlText w:val=""/>
+      <w:lvlJc w:val="left"/>
+      <w:pPr>
+        <w:ind w:left="2880" w:hanging="360"/>
+      </w:pPr>
+      <w:rPr>
+        <w:rFonts w:ascii="Symbol" w:hAnsi="Symbol" w:hint="default"/>
+      </w:rPr>
+    </w:lvl>
+    <w:lvl w:ilvl="4" w:tplc="04090003" w:tentative="1">
+      <w:start w:val="1"/>
+      <w:numFmt w:val="bullet"/>
+      <w:lvlText w:val="o"/>
+      <w:lvlJc w:val="left"/>
+      <w:pPr>
+        <w:ind w:left="3600" w:hanging="360"/>
+      </w:pPr>
+      <w:rPr>
+        <w:rFonts w:ascii="Courier New" w:hAnsi="Courier New" w:cs="Courier New" w:hint="default"/>
+      </w:rPr>
+    </w:lvl>
+    <w:lvl w:ilvl="5" w:tplc="04090005" w:tentative="1">
+      <w:start w:val="1"/>
+      <w:numFmt w:val="bullet"/>
+      <w:lvlText w:val=""/>
+      <w:lvlJc w:val="left"/>
+      <w:pPr>
+        <w:ind w:left="4320" w:hanging="360"/>
+      </w:pPr>
+      <w:rPr>
+        <w:rFonts w:ascii="Wingdings" w:hAnsi="Wingdings" w:hint="default"/>
+      </w:rPr>
+    </w:lvl>
+    <w:lvl w:ilvl="6" w:tplc="04090001" w:tentative="1">
+      <w:start w:val="1"/>
+      <w:numFmt w:val="bullet"/>
+      <w:lvlText w:val=""/>
+      <w:lvlJc w:val="left"/>
+      <w:pPr>
+        <w:ind w:left="5040" w:hanging="360"/>
+      </w:pPr>
+      <w:rPr>
+        <w:rFonts w:ascii="Symbol" w:hAnsi="Symbol" w:hint="default"/>
+      </w:rPr>
+    </w:lvl>
+    <w:lvl w:ilvl="7" w:tplc="04090003" w:tentative="1">
+      <w:start w:val="1"/>
+      <w:numFmt w:val="bullet"/>
+      <w:lvlText w:val="o"/>
+      <w:lvlJc w:val="left"/>
+      <w:pPr>
+        <w:ind w:left="5760" w:hanging="360"/>
+      </w:pPr>
+      <w:rPr>
+        <w:rFonts w:ascii="Courier New" w:hAnsi="Courier New" w:cs="Courier New" w:hint="default"/>
+      </w:rPr>
+    </w:lvl>
+    <w:lvl w:ilvl="8" w:tplc="04090005" w:tentative="1">
+      <w:start w:val="1"/>
+      <w:numFmt w:val="bullet"/>
+      <w:lvlText w:val=""/>
+      <w:lvlJc w:val="left"/>
+      <w:pPr>
+        <w:ind w:left="6480" w:hanging="360"/>
+      </w:pPr>
+      <w:rPr>
+        <w:rFonts w:ascii="Wingdings" w:hAnsi="Wingdings" w:hint="default"/>
+      </w:rPr>
+    </w:lvl>
+  </w:abstractNum>
+  <w:abstractNum w:abstractNumId="7">
+    <w:nsid w:val="36F05725"/>
+    <w:multiLevelType w:val="hybridMultilevel"/>
+    <w:tmpl w:val="EA14A140"/>
+    <w:lvl w:ilvl="0" w:tplc="0409000B">
+      <w:start w:val="1"/>
+      <w:numFmt w:val="bullet"/>
+      <w:lvlText w:val=""/>
+      <w:lvlJc w:val="left"/>
+      <w:pPr>
+        <w:ind w:left="1440" w:hanging="360"/>
+      </w:pPr>
+      <w:rPr>
+        <w:rFonts w:ascii="Wingdings" w:hAnsi="Wingdings" w:hint="default"/>
+      </w:rPr>
+    </w:lvl>
+    <w:lvl w:ilvl="1" w:tplc="04090003" w:tentative="1">
+      <w:start w:val="1"/>
+      <w:numFmt w:val="bullet"/>
+      <w:lvlText w:val="o"/>
+      <w:lvlJc w:val="left"/>
+      <w:pPr>
+        <w:ind w:left="2160" w:hanging="360"/>
+      </w:pPr>
+      <w:rPr>
+        <w:rFonts w:ascii="Courier New" w:hAnsi="Courier New" w:cs="Courier New" w:hint="default"/>
+      </w:rPr>
+    </w:lvl>
+    <w:lvl w:ilvl="2" w:tplc="04090005" w:tentative="1">
+      <w:start w:val="1"/>
+      <w:numFmt w:val="bullet"/>
+      <w:lvlText w:val=""/>
+      <w:lvlJc w:val="left"/>
+      <w:pPr>
+        <w:ind w:left="2880" w:hanging="360"/>
+      </w:pPr>
+      <w:rPr>
+        <w:rFonts w:ascii="Wingdings" w:hAnsi="Wingdings" w:hint="default"/>
+      </w:rPr>
+    </w:lvl>
+    <w:lvl w:ilvl="3" w:tplc="04090001" w:tentative="1">
+      <w:start w:val="1"/>
+      <w:numFmt w:val="bullet"/>
+      <w:lvlText w:val=""/>
+      <w:lvlJc w:val="left"/>
+      <w:pPr>
+        <w:ind w:left="3600" w:hanging="360"/>
+      </w:pPr>
+      <w:rPr>
+        <w:rFonts w:ascii="Symbol" w:hAnsi="Symbol" w:hint="default"/>
+      </w:rPr>
+    </w:lvl>
+    <w:lvl w:ilvl="4" w:tplc="04090003" w:tentative="1">
+      <w:start w:val="1"/>
+      <w:numFmt w:val="bullet"/>
+      <w:lvlText w:val="o"/>
+      <w:lvlJc w:val="left"/>
+      <w:pPr>
+        <w:ind w:left="4320" w:hanging="360"/>
+      </w:pPr>
+      <w:rPr>
+        <w:rFonts w:ascii="Courier New" w:hAnsi="Courier New" w:cs="Courier New" w:hint="default"/>
+      </w:rPr>
+    </w:lvl>
+    <w:lvl w:ilvl="5" w:tplc="04090005" w:tentative="1">
+      <w:start w:val="1"/>
+      <w:numFmt w:val="bullet"/>
+      <w:lvlText w:val=""/>
+      <w:lvlJc w:val="left"/>
+      <w:pPr>
+        <w:ind w:left="5040" w:hanging="360"/>
+      </w:pPr>
+      <w:rPr>
+        <w:rFonts w:ascii="Wingdings" w:hAnsi="Wingdings" w:hint="default"/>
+      </w:rPr>
+    </w:lvl>
+    <w:lvl w:ilvl="6" w:tplc="04090001" w:tentative="1">
+      <w:start w:val="1"/>
+      <w:numFmt w:val="bullet"/>
+      <w:lvlText w:val=""/>
+      <w:lvlJc w:val="left"/>
+      <w:pPr>
+        <w:ind w:left="5760" w:hanging="360"/>
+      </w:pPr>
+      <w:rPr>
+        <w:rFonts w:ascii="Symbol" w:hAnsi="Symbol" w:hint="default"/>
+      </w:rPr>
+    </w:lvl>
+    <w:lvl w:ilvl="7" w:tplc="04090003" w:tentative="1">
+      <w:start w:val="1"/>
+      <w:numFmt w:val="bullet"/>
+      <w:lvlText w:val="o"/>
+      <w:lvlJc w:val="left"/>
+      <w:pPr>
+        <w:ind w:left="6480" w:hanging="360"/>
+      </w:pPr>
+      <w:rPr>
+        <w:rFonts w:ascii="Courier New" w:hAnsi="Courier New" w:cs="Courier New" w:hint="default"/>
+      </w:rPr>
+    </w:lvl>
+    <w:lvl w:ilvl="8" w:tplc="04090005" w:tentative="1">
+      <w:start w:val="1"/>
+      <w:numFmt w:val="bullet"/>
+      <w:lvlText w:val=""/>
+      <w:lvlJc w:val="left"/>
+      <w:pPr>
+        <w:ind w:left="7200" w:hanging="360"/>
+      </w:pPr>
+      <w:rPr>
+        <w:rFonts w:ascii="Wingdings" w:hAnsi="Wingdings" w:hint="default"/>
+      </w:rPr>
+    </w:lvl>
+  </w:abstractNum>
+  <w:abstractNum w:abstractNumId="8">
     <w:nsid w:val="3BA86981"/>
     <w:multiLevelType w:val="hybridMultilevel"/>
     <w:tmpl w:val="71AC378C"/>
@@ -2261,7 +4154,120 @@
       </w:rPr>
     </w:lvl>
   </w:abstractNum>
-  <w:abstractNum w:abstractNumId="5">
+  <w:abstractNum w:abstractNumId="9">
+    <w:nsid w:val="4E154A3E"/>
+    <w:multiLevelType w:val="hybridMultilevel"/>
+    <w:tmpl w:val="CEB8E57C"/>
+    <w:lvl w:ilvl="0" w:tplc="04090001">
+      <w:start w:val="1"/>
+      <w:numFmt w:val="bullet"/>
+      <w:lvlText w:val=""/>
+      <w:lvlJc w:val="left"/>
+      <w:pPr>
+        <w:ind w:left="720" w:hanging="360"/>
+      </w:pPr>
+      <w:rPr>
+        <w:rFonts w:ascii="Symbol" w:hAnsi="Symbol" w:hint="default"/>
+      </w:rPr>
+    </w:lvl>
+    <w:lvl w:ilvl="1" w:tplc="04090003" w:tentative="1">
+      <w:start w:val="1"/>
+      <w:numFmt w:val="bullet"/>
+      <w:lvlText w:val="o"/>
+      <w:lvlJc w:val="left"/>
+      <w:pPr>
+        <w:ind w:left="1440" w:hanging="360"/>
+      </w:pPr>
+      <w:rPr>
+        <w:rFonts w:ascii="Courier New" w:hAnsi="Courier New" w:cs="Courier New" w:hint="default"/>
+      </w:rPr>
+    </w:lvl>
+    <w:lvl w:ilvl="2" w:tplc="04090005" w:tentative="1">
+      <w:start w:val="1"/>
+      <w:numFmt w:val="bullet"/>
+      <w:lvlText w:val=""/>
+      <w:lvlJc w:val="left"/>
+      <w:pPr>
+        <w:ind w:left="2160" w:hanging="360"/>
+      </w:pPr>
+      <w:rPr>
+        <w:rFonts w:ascii="Wingdings" w:hAnsi="Wingdings" w:hint="default"/>
+      </w:rPr>
+    </w:lvl>
+    <w:lvl w:ilvl="3" w:tplc="04090001" w:tentative="1">
+      <w:start w:val="1"/>
+      <w:numFmt w:val="bullet"/>
+      <w:lvlText w:val=""/>
+      <w:lvlJc w:val="left"/>
+      <w:pPr>
+        <w:ind w:left="2880" w:hanging="360"/>
+      </w:pPr>
+      <w:rPr>
+        <w:rFonts w:ascii="Symbol" w:hAnsi="Symbol" w:hint="default"/>
+      </w:rPr>
+    </w:lvl>
+    <w:lvl w:ilvl="4" w:tplc="04090003" w:tentative="1">
+      <w:start w:val="1"/>
+      <w:numFmt w:val="bullet"/>
+      <w:lvlText w:val="o"/>
+      <w:lvlJc w:val="left"/>
+      <w:pPr>
+        <w:ind w:left="3600" w:hanging="360"/>
+      </w:pPr>
+      <w:rPr>
+        <w:rFonts w:ascii="Courier New" w:hAnsi="Courier New" w:cs="Courier New" w:hint="default"/>
+      </w:rPr>
+    </w:lvl>
+    <w:lvl w:ilvl="5" w:tplc="04090005" w:tentative="1">
+      <w:start w:val="1"/>
+      <w:numFmt w:val="bullet"/>
+      <w:lvlText w:val=""/>
+      <w:lvlJc w:val="left"/>
+      <w:pPr>
+        <w:ind w:left="4320" w:hanging="360"/>
+      </w:pPr>
+      <w:rPr>
+        <w:rFonts w:ascii="Wingdings" w:hAnsi="Wingdings" w:hint="default"/>
+      </w:rPr>
+    </w:lvl>
+    <w:lvl w:ilvl="6" w:tplc="04090001" w:tentative="1">
+      <w:start w:val="1"/>
+      <w:numFmt w:val="bullet"/>
+      <w:lvlText w:val=""/>
+      <w:lvlJc w:val="left"/>
+      <w:pPr>
+        <w:ind w:left="5040" w:hanging="360"/>
+      </w:pPr>
+      <w:rPr>
+        <w:rFonts w:ascii="Symbol" w:hAnsi="Symbol" w:hint="default"/>
+      </w:rPr>
+    </w:lvl>
+    <w:lvl w:ilvl="7" w:tplc="04090003" w:tentative="1">
+      <w:start w:val="1"/>
+      <w:numFmt w:val="bullet"/>
+      <w:lvlText w:val="o"/>
+      <w:lvlJc w:val="left"/>
+      <w:pPr>
+        <w:ind w:left="5760" w:hanging="360"/>
+      </w:pPr>
+      <w:rPr>
+        <w:rFonts w:ascii="Courier New" w:hAnsi="Courier New" w:cs="Courier New" w:hint="default"/>
+      </w:rPr>
+    </w:lvl>
+    <w:lvl w:ilvl="8" w:tplc="04090005" w:tentative="1">
+      <w:start w:val="1"/>
+      <w:numFmt w:val="bullet"/>
+      <w:lvlText w:val=""/>
+      <w:lvlJc w:val="left"/>
+      <w:pPr>
+        <w:ind w:left="6480" w:hanging="360"/>
+      </w:pPr>
+      <w:rPr>
+        <w:rFonts w:ascii="Wingdings" w:hAnsi="Wingdings" w:hint="default"/>
+      </w:rPr>
+    </w:lvl>
+  </w:abstractNum>
+  <w:abstractNum w:abstractNumId="10">
     <w:nsid w:val="52A24DEB"/>
     <w:multiLevelType w:val="hybridMultilevel"/>
     <w:tmpl w:val="E16EE93E"/>
@@ -2374,7 +4380,7 @@
       </w:rPr>
     </w:lvl>
   </w:abstractNum>
-  <w:abstractNum w:abstractNumId="6">
+  <w:abstractNum w:abstractNumId="11">
     <w:nsid w:val="539951B5"/>
     <w:multiLevelType w:val="hybridMultilevel"/>
     <w:tmpl w:val="97D2CCFE"/>
@@ -2487,7 +4493,7 @@
       </w:rPr>
     </w:lvl>
   </w:abstractNum>
-  <w:abstractNum w:abstractNumId="7">
+  <w:abstractNum w:abstractNumId="12">
     <w:nsid w:val="5D276022"/>
     <w:multiLevelType w:val="hybridMultilevel"/>
     <w:tmpl w:val="9FDC6AE6"/>
@@ -2600,7 +4606,120 @@
       </w:rPr>
     </w:lvl>
   </w:abstractNum>
-  <w:abstractNum w:abstractNumId="8">
+  <w:abstractNum w:abstractNumId="13">
+    <w:nsid w:val="657E5759"/>
+    <w:multiLevelType w:val="hybridMultilevel"/>
+    <w:tmpl w:val="65968C22"/>
+    <w:lvl w:ilvl="0" w:tplc="04090001">
+      <w:start w:val="1"/>
+      <w:numFmt w:val="bullet"/>
+      <w:lvlText w:val=""/>
+      <w:lvlJc w:val="left"/>
+      <w:pPr>
+        <w:ind w:left="1440" w:hanging="360"/>
+      </w:pPr>
+      <w:rPr>
+        <w:rFonts w:ascii="Symbol" w:hAnsi="Symbol" w:hint="default"/>
+      </w:rPr>
+    </w:lvl>
+    <w:lvl w:ilvl="1" w:tplc="04090003" w:tentative="1">
+      <w:start w:val="1"/>
+      <w:numFmt w:val="bullet"/>
+      <w:lvlText w:val="o"/>
+      <w:lvlJc w:val="left"/>
+      <w:pPr>
+        <w:ind w:left="2160" w:hanging="360"/>
+      </w:pPr>
+      <w:rPr>
+        <w:rFonts w:ascii="Courier New" w:hAnsi="Courier New" w:cs="Courier New" w:hint="default"/>
+      </w:rPr>
+    </w:lvl>
+    <w:lvl w:ilvl="2" w:tplc="04090005" w:tentative="1">
+      <w:start w:val="1"/>
+      <w:numFmt w:val="bullet"/>
+      <w:lvlText w:val=""/>
+      <w:lvlJc w:val="left"/>
+      <w:pPr>
+        <w:ind w:left="2880" w:hanging="360"/>
+      </w:pPr>
+      <w:rPr>
+        <w:rFonts w:ascii="Wingdings" w:hAnsi="Wingdings" w:hint="default"/>
+      </w:rPr>
+    </w:lvl>
+    <w:lvl w:ilvl="3" w:tplc="04090001" w:tentative="1">
+      <w:start w:val="1"/>
+      <w:numFmt w:val="bullet"/>
+      <w:lvlText w:val=""/>
+      <w:lvlJc w:val="left"/>
+      <w:pPr>
+        <w:ind w:left="3600" w:hanging="360"/>
+      </w:pPr>
+      <w:rPr>
+        <w:rFonts w:ascii="Symbol" w:hAnsi="Symbol" w:hint="default"/>
+      </w:rPr>
+    </w:lvl>
+    <w:lvl w:ilvl="4" w:tplc="04090003" w:tentative="1">
+      <w:start w:val="1"/>
+      <w:numFmt w:val="bullet"/>
+      <w:lvlText w:val="o"/>
+      <w:lvlJc w:val="left"/>
+      <w:pPr>
+        <w:ind w:left="4320" w:hanging="360"/>
+      </w:pPr>
+      <w:rPr>
+        <w:rFonts w:ascii="Courier New" w:hAnsi="Courier New" w:cs="Courier New" w:hint="default"/>
+      </w:rPr>
+    </w:lvl>
+    <w:lvl w:ilvl="5" w:tplc="04090005" w:tentative="1">
+      <w:start w:val="1"/>
+      <w:numFmt w:val="bullet"/>
+      <w:lvlText w:val=""/>
+      <w:lvlJc w:val="left"/>
+      <w:pPr>
+        <w:ind w:left="5040" w:hanging="360"/>
+      </w:pPr>
+      <w:rPr>
+        <w:rFonts w:ascii="Wingdings" w:hAnsi="Wingdings" w:hint="default"/>
+      </w:rPr>
+    </w:lvl>
+    <w:lvl w:ilvl="6" w:tplc="04090001" w:tentative="1">
+      <w:start w:val="1"/>
+      <w:numFmt w:val="bullet"/>
+      <w:lvlText w:val=""/>
+      <w:lvlJc w:val="left"/>
+      <w:pPr>
+        <w:ind w:left="5760" w:hanging="360"/>
+      </w:pPr>
+      <w:rPr>
+        <w:rFonts w:ascii="Symbol" w:hAnsi="Symbol" w:hint="default"/>
+      </w:rPr>
+    </w:lvl>
+    <w:lvl w:ilvl="7" w:tplc="04090003" w:tentative="1">
+      <w:start w:val="1"/>
+      <w:numFmt w:val="bullet"/>
+      <w:lvlText w:val="o"/>
+      <w:lvlJc w:val="left"/>
+      <w:pPr>
+        <w:ind w:left="6480" w:hanging="360"/>
+      </w:pPr>
+      <w:rPr>
+        <w:rFonts w:ascii="Courier New" w:hAnsi="Courier New" w:cs="Courier New" w:hint="default"/>
+      </w:rPr>
+    </w:lvl>
+    <w:lvl w:ilvl="8" w:tplc="04090005" w:tentative="1">
+      <w:start w:val="1"/>
+      <w:numFmt w:val="bullet"/>
+      <w:lvlText w:val=""/>
+      <w:lvlJc w:val="left"/>
+      <w:pPr>
+        <w:ind w:left="7200" w:hanging="360"/>
+      </w:pPr>
+      <w:rPr>
+        <w:rFonts w:ascii="Wingdings" w:hAnsi="Wingdings" w:hint="default"/>
+      </w:rPr>
+    </w:lvl>
+  </w:abstractNum>
+  <w:abstractNum w:abstractNumId="14">
     <w:nsid w:val="694663E4"/>
     <w:multiLevelType w:val="hybridMultilevel"/>
     <w:tmpl w:val="F830008E"/>
@@ -2713,7 +4832,7 @@
       </w:rPr>
     </w:lvl>
   </w:abstractNum>
-  <w:abstractNum w:abstractNumId="9">
+  <w:abstractNum w:abstractNumId="15">
     <w:nsid w:val="6AA934DD"/>
     <w:multiLevelType w:val="hybridMultilevel"/>
     <w:tmpl w:val="651AFA9A"/>
@@ -2826,7 +4945,120 @@
       </w:rPr>
     </w:lvl>
   </w:abstractNum>
-  <w:abstractNum w:abstractNumId="10">
+  <w:abstractNum w:abstractNumId="16">
+    <w:nsid w:val="6C7A40B4"/>
+    <w:multiLevelType w:val="hybridMultilevel"/>
+    <w:tmpl w:val="E26E1AC2"/>
+    <w:lvl w:ilvl="0" w:tplc="04090001">
+      <w:start w:val="1"/>
+      <w:numFmt w:val="bullet"/>
+      <w:lvlText w:val=""/>
+      <w:lvlJc w:val="left"/>
+      <w:pPr>
+        <w:ind w:left="720" w:hanging="360"/>
+      </w:pPr>
+      <w:rPr>
+        <w:rFonts w:ascii="Symbol" w:hAnsi="Symbol" w:hint="default"/>
+      </w:rPr>
+    </w:lvl>
+    <w:lvl w:ilvl="1" w:tplc="04090003" w:tentative="1">
+      <w:start w:val="1"/>
+      <w:numFmt w:val="bullet"/>
+      <w:lvlText w:val="o"/>
+      <w:lvlJc w:val="left"/>
+      <w:pPr>
+        <w:ind w:left="1440" w:hanging="360"/>
+      </w:pPr>
+      <w:rPr>
+        <w:rFonts w:ascii="Courier New" w:hAnsi="Courier New" w:cs="Courier New" w:hint="default"/>
+      </w:rPr>
+    </w:lvl>
+    <w:lvl w:ilvl="2" w:tplc="04090005" w:tentative="1">
+      <w:start w:val="1"/>
+      <w:numFmt w:val="bullet"/>
+      <w:lvlText w:val=""/>
+      <w:lvlJc w:val="left"/>
+      <w:pPr>
+        <w:ind w:left="2160" w:hanging="360"/>
+      </w:pPr>
+      <w:rPr>
+        <w:rFonts w:ascii="Wingdings" w:hAnsi="Wingdings" w:hint="default"/>
+      </w:rPr>
+    </w:lvl>
+    <w:lvl w:ilvl="3" w:tplc="04090001" w:tentative="1">
+      <w:start w:val="1"/>
+      <w:numFmt w:val="bullet"/>
+      <w:lvlText w:val=""/>
+      <w:lvlJc w:val="left"/>
+      <w:pPr>
+        <w:ind w:left="2880" w:hanging="360"/>
+      </w:pPr>
+      <w:rPr>
+        <w:rFonts w:ascii="Symbol" w:hAnsi="Symbol" w:hint="default"/>
+      </w:rPr>
+    </w:lvl>
+    <w:lvl w:ilvl="4" w:tplc="04090003" w:tentative="1">
+      <w:start w:val="1"/>
+      <w:numFmt w:val="bullet"/>
+      <w:lvlText w:val="o"/>
+      <w:lvlJc w:val="left"/>
+      <w:pPr>
+        <w:ind w:left="3600" w:hanging="360"/>
+      </w:pPr>
+      <w:rPr>
+        <w:rFonts w:ascii="Courier New" w:hAnsi="Courier New" w:cs="Courier New" w:hint="default"/>
+      </w:rPr>
+    </w:lvl>
+    <w:lvl w:ilvl="5" w:tplc="04090005" w:tentative="1">
+      <w:start w:val="1"/>
+      <w:numFmt w:val="bullet"/>
+      <w:lvlText w:val=""/>
+      <w:lvlJc w:val="left"/>
+      <w:pPr>
+        <w:ind w:left="4320" w:hanging="360"/>
+      </w:pPr>
+      <w:rPr>
+        <w:rFonts w:ascii="Wingdings" w:hAnsi="Wingdings" w:hint="default"/>
+      </w:rPr>
+    </w:lvl>
+    <w:lvl w:ilvl="6" w:tplc="04090001" w:tentative="1">
+      <w:start w:val="1"/>
+      <w:numFmt w:val="bullet"/>
+      <w:lvlText w:val=""/>
+      <w:lvlJc w:val="left"/>
+      <w:pPr>
+        <w:ind w:left="5040" w:hanging="360"/>
+      </w:pPr>
+      <w:rPr>
+        <w:rFonts w:ascii="Symbol" w:hAnsi="Symbol" w:hint="default"/>
+      </w:rPr>
+    </w:lvl>
+    <w:lvl w:ilvl="7" w:tplc="04090003" w:tentative="1">
+      <w:start w:val="1"/>
+      <w:numFmt w:val="bullet"/>
+      <w:lvlText w:val="o"/>
+      <w:lvlJc w:val="left"/>
+      <w:pPr>
+        <w:ind w:left="5760" w:hanging="360"/>
+      </w:pPr>
+      <w:rPr>
+        <w:rFonts w:ascii="Courier New" w:hAnsi="Courier New" w:cs="Courier New" w:hint="default"/>
+      </w:rPr>
+    </w:lvl>
+    <w:lvl w:ilvl="8" w:tplc="04090005" w:tentative="1">
+      <w:start w:val="1"/>
+      <w:numFmt w:val="bullet"/>
+      <w:lvlText w:val=""/>
+      <w:lvlJc w:val="left"/>
+      <w:pPr>
+        <w:ind w:left="6480" w:hanging="360"/>
+      </w:pPr>
+      <w:rPr>
+        <w:rFonts w:ascii="Wingdings" w:hAnsi="Wingdings" w:hint="default"/>
+      </w:rPr>
+    </w:lvl>
+  </w:abstractNum>
+  <w:abstractNum w:abstractNumId="17">
     <w:nsid w:val="6C91496D"/>
     <w:multiLevelType w:val="hybridMultilevel"/>
     <w:tmpl w:val="4538CEEE"/>
@@ -2939,7 +5171,7 @@
       </w:rPr>
     </w:lvl>
   </w:abstractNum>
-  <w:abstractNum w:abstractNumId="11">
+  <w:abstractNum w:abstractNumId="18">
     <w:nsid w:val="6CF95C61"/>
     <w:multiLevelType w:val="hybridMultilevel"/>
     <w:tmpl w:val="60DE8680"/>
@@ -3052,7 +5284,7 @@
       </w:rPr>
     </w:lvl>
   </w:abstractNum>
-  <w:abstractNum w:abstractNumId="12">
+  <w:abstractNum w:abstractNumId="19">
     <w:nsid w:val="6D1A3E3A"/>
     <w:multiLevelType w:val="hybridMultilevel"/>
     <w:tmpl w:val="FD321654"/>
@@ -3165,7 +5397,7 @@
       </w:rPr>
     </w:lvl>
   </w:abstractNum>
-  <w:abstractNum w:abstractNumId="13">
+  <w:abstractNum w:abstractNumId="20">
     <w:nsid w:val="6E4B1092"/>
     <w:multiLevelType w:val="hybridMultilevel"/>
     <w:tmpl w:val="ACDCEFEE"/>
@@ -3278,7 +5510,7 @@
       </w:rPr>
     </w:lvl>
   </w:abstractNum>
-  <w:abstractNum w:abstractNumId="14">
+  <w:abstractNum w:abstractNumId="21">
     <w:nsid w:val="70257B1F"/>
     <w:multiLevelType w:val="hybridMultilevel"/>
     <w:tmpl w:val="673AA904"/>
@@ -3391,7 +5623,7 @@
       </w:rPr>
     </w:lvl>
   </w:abstractNum>
-  <w:abstractNum w:abstractNumId="15">
+  <w:abstractNum w:abstractNumId="22">
     <w:nsid w:val="73106C10"/>
     <w:multiLevelType w:val="hybridMultilevel"/>
     <w:tmpl w:val="CC7AF6B4"/>
@@ -3505,52 +5737,73 @@
     </w:lvl>
   </w:abstractNum>
   <w:num w:numId="1">
-    <w:abstractNumId w:val="5"/>
+    <w:abstractNumId w:val="10"/>
   </w:num>
   <w:num w:numId="2">
-    <w:abstractNumId w:val="9"/>
+    <w:abstractNumId w:val="15"/>
   </w:num>
   <w:num w:numId="3">
-    <w:abstractNumId w:val="10"/>
+    <w:abstractNumId w:val="17"/>
   </w:num>
   <w:num w:numId="4">
-    <w:abstractNumId w:val="6"/>
+    <w:abstractNumId w:val="11"/>
   </w:num>
   <w:num w:numId="5">
-    <w:abstractNumId w:val="11"/>
+    <w:abstractNumId w:val="18"/>
   </w:num>
   <w:num w:numId="6">
-    <w:abstractNumId w:val="3"/>
+    <w:abstractNumId w:val="4"/>
   </w:num>
   <w:num w:numId="7">
-    <w:abstractNumId w:val="14"/>
+    <w:abstractNumId w:val="21"/>
   </w:num>
   <w:num w:numId="8">
-    <w:abstractNumId w:val="12"/>
+    <w:abstractNumId w:val="19"/>
   </w:num>
   <w:num w:numId="9">
-    <w:abstractNumId w:val="4"/>
+    <w:abstractNumId w:val="8"/>
   </w:num>
   <w:num w:numId="10">
-    <w:abstractNumId w:val="13"/>
+    <w:abstractNumId w:val="20"/>
   </w:num>
   <w:num w:numId="11">
     <w:abstractNumId w:val="2"/>
   </w:num>
   <w:num w:numId="12">
-    <w:abstractNumId w:val="15"/>
+    <w:abstractNumId w:val="22"/>
   </w:num>
   <w:num w:numId="13">
     <w:abstractNumId w:val="0"/>
   </w:num>
   <w:num w:numId="14">
-    <w:abstractNumId w:val="7"/>
+    <w:abstractNumId w:val="12"/>
   </w:num>
   <w:num w:numId="15">
     <w:abstractNumId w:val="1"/>
   </w:num>
   <w:num w:numId="16">
-    <w:abstractNumId w:val="8"/>
+    <w:abstractNumId w:val="14"/>
+  </w:num>
+  <w:num w:numId="17">
+    <w:abstractNumId w:val="5"/>
+  </w:num>
+  <w:num w:numId="18">
+    <w:abstractNumId w:val="7"/>
+  </w:num>
+  <w:num w:numId="19">
+    <w:abstractNumId w:val="3"/>
+  </w:num>
+  <w:num w:numId="20">
+    <w:abstractNumId w:val="13"/>
+  </w:num>
+  <w:num w:numId="21">
+    <w:abstractNumId w:val="6"/>
+  </w:num>
+  <w:num w:numId="22">
+    <w:abstractNumId w:val="9"/>
+  </w:num>
+  <w:num w:numId="23">
+    <w:abstractNumId w:val="16"/>
   </w:num>
 </w:numbering>
 </file>

</xml_diff>

<commit_message>
Quotes App with MVVM architecture using room database
</commit_message>
<xml_diff>
--- a/Android Architecture.docx
+++ b/Android Architecture.docx
@@ -3118,7 +3118,1285 @@
     </w:p>
     <w:p>
       <w:pPr>
-        <w:pStyle w:val="ListParagraph"/>
+        <w:rPr>
+          <w:b/>
+          <w:color w:val="00B050"/>
+          <w:sz w:val="28"/>
+          <w:szCs w:val="28"/>
+          <w:u w:val="single"/>
+        </w:rPr>
+      </w:pPr>
+      <w:r>
+        <w:rPr>
+          <w:b/>
+          <w:color w:val="00B050"/>
+          <w:sz w:val="28"/>
+          <w:szCs w:val="28"/>
+          <w:u w:val="single"/>
+        </w:rPr>
+        <w:t>Migration</w:t>
+      </w:r>
+    </w:p>
+    <w:p>
+      <w:pPr>
+        <w:rPr>
+          <w:sz w:val="28"/>
+          <w:szCs w:val="28"/>
+        </w:rPr>
+      </w:pPr>
+      <w:r>
+        <w:rPr>
+          <w:sz w:val="28"/>
+          <w:szCs w:val="28"/>
+        </w:rPr>
+        <w:t xml:space="preserve">Up gradation in Database with version change </w:t>
+      </w:r>
+      <w:r>
+        <w:rPr>
+          <w:sz w:val="28"/>
+          <w:szCs w:val="28"/>
+        </w:rPr>
+        <w:t>without lose data.</w:t>
+      </w:r>
+    </w:p>
+    <w:p>
+      <w:pPr>
+        <w:rPr>
+          <w:sz w:val="28"/>
+          <w:szCs w:val="28"/>
+        </w:rPr>
+      </w:pPr>
+    </w:p>
+    <w:p>
+      <w:pPr>
+        <w:pStyle w:val="ListParagraph"/>
+        <w:numPr>
+          <w:ilvl w:val="0"/>
+          <w:numId w:val="23"/>
+        </w:numPr>
+        <w:rPr>
+          <w:b/>
+          <w:color w:val="00B0F0"/>
+          <w:sz w:val="40"/>
+          <w:szCs w:val="40"/>
+          <w:u w:val="single"/>
+        </w:rPr>
+      </w:pPr>
+      <w:r>
+        <w:rPr>
+          <w:b/>
+          <w:color w:val="00B0F0"/>
+          <w:sz w:val="40"/>
+          <w:szCs w:val="40"/>
+          <w:u w:val="single"/>
+        </w:rPr>
+        <w:t>Repository Design Pattern</w:t>
+      </w:r>
+    </w:p>
+    <w:p>
+      <w:pPr>
+        <w:pStyle w:val="ListParagraph"/>
+        <w:numPr>
+          <w:ilvl w:val="0"/>
+          <w:numId w:val="19"/>
+        </w:numPr>
+        <w:rPr>
+          <w:sz w:val="28"/>
+          <w:szCs w:val="28"/>
+        </w:rPr>
+      </w:pPr>
+      <w:r>
+        <w:rPr>
+          <w:sz w:val="28"/>
+          <w:szCs w:val="28"/>
+        </w:rPr>
+        <w:t>Not Specific to Android – It is a common design pattern.</w:t>
+      </w:r>
+    </w:p>
+    <w:p>
+      <w:pPr>
+        <w:pStyle w:val="ListParagraph"/>
+        <w:numPr>
+          <w:ilvl w:val="0"/>
+          <w:numId w:val="19"/>
+        </w:numPr>
+        <w:rPr>
+          <w:sz w:val="28"/>
+          <w:szCs w:val="28"/>
+        </w:rPr>
+      </w:pPr>
+      <w:r>
+        <w:rPr>
+          <w:sz w:val="28"/>
+          <w:szCs w:val="28"/>
+        </w:rPr>
+        <w:t>Reusable solution to a commonly occurring problem in software design.</w:t>
+      </w:r>
+    </w:p>
+    <w:p>
+      <w:pPr>
+        <w:rPr>
+          <w:sz w:val="28"/>
+          <w:szCs w:val="28"/>
+        </w:rPr>
+      </w:pPr>
+    </w:p>
+    <w:p>
+      <w:pPr>
+        <w:rPr>
+          <w:sz w:val="28"/>
+          <w:szCs w:val="28"/>
+        </w:rPr>
+      </w:pPr>
+    </w:p>
+    <w:p>
+      <w:pPr>
+        <w:rPr>
+          <w:b/>
+          <w:sz w:val="28"/>
+          <w:szCs w:val="28"/>
+        </w:rPr>
+      </w:pPr>
+      <w:r>
+        <w:rPr>
+          <w:sz w:val="28"/>
+          <w:szCs w:val="28"/>
+        </w:rPr>
+        <w:lastRenderedPageBreak/>
+        <w:t xml:space="preserve">                                                                                                                                            </w:t>
+      </w:r>
+      <w:r>
+        <w:rPr>
+          <w:b/>
+          <w:sz w:val="28"/>
+          <w:szCs w:val="28"/>
+        </w:rPr>
+        <w:t>8</w:t>
+      </w:r>
+    </w:p>
+    <w:p>
+      <w:pPr>
+        <w:rPr>
+          <w:sz w:val="28"/>
+          <w:szCs w:val="28"/>
+        </w:rPr>
+      </w:pPr>
+      <w:r>
+        <w:rPr>
+          <w:noProof/>
+          <w:sz w:val="28"/>
+          <w:szCs w:val="28"/>
+        </w:rPr>
+        <w:drawing>
+          <wp:inline distT="0" distB="0" distL="0" distR="0">
+            <wp:extent cx="4369025" cy="2248016"/>
+            <wp:effectExtent l="19050" t="0" r="0" b="0"/>
+            <wp:docPr id="11" name="Picture 10" descr="repository.png"/>
+            <wp:cNvGraphicFramePr>
+              <a:graphicFrameLocks xmlns:a="http://schemas.openxmlformats.org/drawingml/2006/main" noChangeAspect="1"/>
+            </wp:cNvGraphicFramePr>
+            <a:graphic xmlns:a="http://schemas.openxmlformats.org/drawingml/2006/main">
+              <a:graphicData uri="http://schemas.openxmlformats.org/drawingml/2006/picture">
+                <pic:pic xmlns:pic="http://schemas.openxmlformats.org/drawingml/2006/picture">
+                  <pic:nvPicPr>
+                    <pic:cNvPr id="0" name="repository.png"/>
+                    <pic:cNvPicPr/>
+                  </pic:nvPicPr>
+                  <pic:blipFill>
+                    <a:blip r:embed="rId18"/>
+                    <a:stretch>
+                      <a:fillRect/>
+                    </a:stretch>
+                  </pic:blipFill>
+                  <pic:spPr>
+                    <a:xfrm>
+                      <a:off x="0" y="0"/>
+                      <a:ext cx="4369025" cy="2248016"/>
+                    </a:xfrm>
+                    <a:prstGeom prst="rect">
+                      <a:avLst/>
+                    </a:prstGeom>
+                  </pic:spPr>
+                </pic:pic>
+              </a:graphicData>
+            </a:graphic>
+          </wp:inline>
+        </w:drawing>
+      </w:r>
+    </w:p>
+    <w:p>
+      <w:pPr>
+        <w:pStyle w:val="ListParagraph"/>
+        <w:numPr>
+          <w:ilvl w:val="0"/>
+          <w:numId w:val="23"/>
+        </w:numPr>
+        <w:rPr>
+          <w:sz w:val="28"/>
+          <w:szCs w:val="28"/>
+        </w:rPr>
+      </w:pPr>
+      <w:r>
+        <w:rPr>
+          <w:sz w:val="28"/>
+          <w:szCs w:val="28"/>
+        </w:rPr>
+        <w:t>Repository mediates between the domain layer &amp; data mapping layers.</w:t>
+      </w:r>
+    </w:p>
+    <w:p>
+      <w:pPr>
+        <w:pStyle w:val="ListParagraph"/>
+        <w:numPr>
+          <w:ilvl w:val="0"/>
+          <w:numId w:val="23"/>
+        </w:numPr>
+        <w:rPr>
+          <w:sz w:val="28"/>
+          <w:szCs w:val="28"/>
+        </w:rPr>
+      </w:pPr>
+      <w:r>
+        <w:rPr>
+          <w:sz w:val="28"/>
+          <w:szCs w:val="28"/>
+        </w:rPr>
+        <w:t>Client constructs the query &amp; submits it to the repository.</w:t>
+      </w:r>
+    </w:p>
+    <w:p>
+      <w:pPr>
+        <w:pStyle w:val="ListParagraph"/>
+        <w:numPr>
+          <w:ilvl w:val="0"/>
+          <w:numId w:val="23"/>
+        </w:numPr>
+        <w:rPr>
+          <w:sz w:val="28"/>
+          <w:szCs w:val="28"/>
+        </w:rPr>
+      </w:pPr>
+      <w:r>
+        <w:rPr>
+          <w:sz w:val="28"/>
+          <w:szCs w:val="28"/>
+        </w:rPr>
+        <w:t>Repository encapsulates all of this logic of resolving that query.</w:t>
+      </w:r>
+    </w:p>
+    <w:p>
+      <w:pPr>
+        <w:pStyle w:val="ListParagraph"/>
+        <w:rPr>
+          <w:sz w:val="28"/>
+          <w:szCs w:val="28"/>
+        </w:rPr>
+      </w:pPr>
+      <w:r>
+        <w:rPr>
+          <w:noProof/>
+          <w:sz w:val="28"/>
+          <w:szCs w:val="28"/>
+        </w:rPr>
+        <w:drawing>
+          <wp:inline distT="0" distB="0" distL="0" distR="0">
+            <wp:extent cx="4648200" cy="4095750"/>
+            <wp:effectExtent l="19050" t="0" r="0" b="0"/>
+            <wp:docPr id="13" name="Picture 12" descr="repository_pattern.png"/>
+            <wp:cNvGraphicFramePr>
+              <a:graphicFrameLocks xmlns:a="http://schemas.openxmlformats.org/drawingml/2006/main" noChangeAspect="1"/>
+            </wp:cNvGraphicFramePr>
+            <a:graphic xmlns:a="http://schemas.openxmlformats.org/drawingml/2006/main">
+              <a:graphicData uri="http://schemas.openxmlformats.org/drawingml/2006/picture">
+                <pic:pic xmlns:pic="http://schemas.openxmlformats.org/drawingml/2006/picture">
+                  <pic:nvPicPr>
+                    <pic:cNvPr id="0" name="repository_pattern.png"/>
+                    <pic:cNvPicPr/>
+                  </pic:nvPicPr>
+                  <pic:blipFill>
+                    <a:blip r:embed="rId19"/>
+                    <a:stretch>
+                      <a:fillRect/>
+                    </a:stretch>
+                  </pic:blipFill>
+                  <pic:spPr>
+                    <a:xfrm>
+                      <a:off x="0" y="0"/>
+                      <a:ext cx="4648200" cy="4095750"/>
+                    </a:xfrm>
+                    <a:prstGeom prst="rect">
+                      <a:avLst/>
+                    </a:prstGeom>
+                  </pic:spPr>
+                </pic:pic>
+              </a:graphicData>
+            </a:graphic>
+          </wp:inline>
+        </w:drawing>
+      </w:r>
+    </w:p>
+    <w:p>
+      <w:pPr>
+        <w:pStyle w:val="ListParagraph"/>
+        <w:rPr>
+          <w:sz w:val="28"/>
+          <w:szCs w:val="28"/>
+        </w:rPr>
+      </w:pPr>
+    </w:p>
+    <w:p>
+      <w:pPr>
+        <w:rPr>
+          <w:b/>
+        </w:rPr>
+      </w:pPr>
+      <w:r>
+        <w:t xml:space="preserve"> </w:t>
+      </w:r>
+      <w:r>
+        <w:rPr>
+          <w:b/>
+        </w:rPr>
+        <w:t>AGENDA</w:t>
+      </w:r>
+    </w:p>
+    <w:p>
+      <w:pPr>
+        <w:pStyle w:val="ListParagraph"/>
+        <w:numPr>
+          <w:ilvl w:val="0"/>
+          <w:numId w:val="24"/>
+        </w:numPr>
+        <w:rPr>
+          <w:b/>
+          <w:sz w:val="28"/>
+          <w:szCs w:val="28"/>
+        </w:rPr>
+      </w:pPr>
+      <w:r>
+        <w:rPr>
+          <w:b/>
+          <w:sz w:val="28"/>
+          <w:szCs w:val="28"/>
+        </w:rPr>
+        <w:t>Android Architecture Patterns</w:t>
+      </w:r>
+    </w:p>
+    <w:p>
+      <w:pPr>
+        <w:pStyle w:val="ListParagraph"/>
+        <w:numPr>
+          <w:ilvl w:val="0"/>
+          <w:numId w:val="24"/>
+        </w:numPr>
+        <w:rPr>
+          <w:b/>
+          <w:sz w:val="28"/>
+          <w:szCs w:val="28"/>
+        </w:rPr>
+      </w:pPr>
+      <w:r>
+        <w:rPr>
+          <w:b/>
+          <w:sz w:val="28"/>
+          <w:szCs w:val="28"/>
+        </w:rPr>
+        <w:t>MVC,MVP,MVVM in Android</w:t>
+      </w:r>
+    </w:p>
+    <w:p>
+      <w:pPr>
+        <w:pStyle w:val="ListParagraph"/>
+        <w:numPr>
+          <w:ilvl w:val="0"/>
+          <w:numId w:val="24"/>
+        </w:numPr>
+        <w:rPr>
+          <w:b/>
+          <w:sz w:val="28"/>
+          <w:szCs w:val="28"/>
+        </w:rPr>
+      </w:pPr>
+      <w:r>
+        <w:rPr>
+          <w:b/>
+          <w:sz w:val="28"/>
+          <w:szCs w:val="28"/>
+        </w:rPr>
+        <w:t>Examples</w:t>
+      </w:r>
+    </w:p>
+    <w:p>
+      <w:pPr>
+        <w:rPr>
+          <w:b/>
+          <w:sz w:val="28"/>
+          <w:szCs w:val="28"/>
+        </w:rPr>
+      </w:pPr>
+    </w:p>
+    <w:p>
+      <w:pPr>
+        <w:rPr>
+          <w:b/>
+          <w:sz w:val="28"/>
+          <w:szCs w:val="28"/>
+        </w:rPr>
+      </w:pPr>
+      <w:r>
+        <w:rPr>
+          <w:b/>
+          <w:sz w:val="28"/>
+          <w:szCs w:val="28"/>
+        </w:rPr>
+        <w:lastRenderedPageBreak/>
+        <w:t xml:space="preserve">                                                                                                                                            9</w:t>
+      </w:r>
+    </w:p>
+    <w:p>
+      <w:pPr>
+        <w:rPr>
+          <w:b/>
+          <w:color w:val="00B050"/>
+          <w:sz w:val="28"/>
+          <w:szCs w:val="28"/>
+          <w:u w:val="single"/>
+        </w:rPr>
+      </w:pPr>
+      <w:r>
+        <w:rPr>
+          <w:b/>
+          <w:color w:val="00B050"/>
+          <w:sz w:val="28"/>
+          <w:szCs w:val="28"/>
+          <w:u w:val="single"/>
+        </w:rPr>
+        <w:t>NEED OF ARCHITECTURE</w:t>
+      </w:r>
+    </w:p>
+    <w:p>
+      <w:pPr>
+        <w:pStyle w:val="ListParagraph"/>
+        <w:numPr>
+          <w:ilvl w:val="0"/>
+          <w:numId w:val="25"/>
+        </w:numPr>
+        <w:rPr>
+          <w:sz w:val="28"/>
+          <w:szCs w:val="28"/>
+        </w:rPr>
+      </w:pPr>
+      <w:r>
+        <w:rPr>
+          <w:sz w:val="28"/>
+          <w:szCs w:val="28"/>
+        </w:rPr>
+        <w:t>Scalability &amp; Maintainability of an application.</w:t>
+      </w:r>
+    </w:p>
+    <w:p>
+      <w:pPr>
+        <w:pStyle w:val="ListParagraph"/>
+        <w:numPr>
+          <w:ilvl w:val="0"/>
+          <w:numId w:val="25"/>
+        </w:numPr>
+        <w:rPr>
+          <w:sz w:val="28"/>
+          <w:szCs w:val="28"/>
+        </w:rPr>
+      </w:pPr>
+      <w:r>
+        <w:rPr>
+          <w:sz w:val="28"/>
+          <w:szCs w:val="28"/>
+        </w:rPr>
+        <w:t>To achieve this-we implement architecture pattern – MVC</w:t>
+      </w:r>
+      <w:proofErr w:type="gramStart"/>
+      <w:r>
+        <w:rPr>
+          <w:sz w:val="28"/>
+          <w:szCs w:val="28"/>
+        </w:rPr>
+        <w:t>,MVP,MVVM</w:t>
+      </w:r>
+      <w:proofErr w:type="gramEnd"/>
+      <w:r>
+        <w:rPr>
+          <w:sz w:val="28"/>
+          <w:szCs w:val="28"/>
+        </w:rPr>
+        <w:t xml:space="preserve"> etc.</w:t>
+      </w:r>
+    </w:p>
+    <w:p>
+      <w:pPr>
+        <w:pStyle w:val="ListParagraph"/>
+        <w:numPr>
+          <w:ilvl w:val="0"/>
+          <w:numId w:val="25"/>
+        </w:numPr>
+        <w:rPr>
+          <w:sz w:val="28"/>
+          <w:szCs w:val="28"/>
+        </w:rPr>
+      </w:pPr>
+      <w:r>
+        <w:rPr>
+          <w:sz w:val="28"/>
+          <w:szCs w:val="28"/>
+        </w:rPr>
+        <w:t>Architecture patterns mainly focuses on-</w:t>
+      </w:r>
+    </w:p>
+    <w:p>
+      <w:pPr>
+        <w:pStyle w:val="ListParagraph"/>
+        <w:numPr>
+          <w:ilvl w:val="0"/>
+          <w:numId w:val="26"/>
+        </w:numPr>
+        <w:rPr>
+          <w:sz w:val="28"/>
+          <w:szCs w:val="28"/>
+        </w:rPr>
+      </w:pPr>
+      <w:r>
+        <w:rPr>
+          <w:sz w:val="28"/>
+          <w:szCs w:val="28"/>
+        </w:rPr>
+        <w:t>Separation of Concerns.</w:t>
+      </w:r>
+    </w:p>
+    <w:p>
+      <w:pPr>
+        <w:pStyle w:val="ListParagraph"/>
+        <w:numPr>
+          <w:ilvl w:val="0"/>
+          <w:numId w:val="26"/>
+        </w:numPr>
+        <w:rPr>
+          <w:sz w:val="28"/>
+          <w:szCs w:val="28"/>
+        </w:rPr>
+      </w:pPr>
+      <w:r>
+        <w:rPr>
+          <w:sz w:val="28"/>
+          <w:szCs w:val="28"/>
+        </w:rPr>
+        <w:t>Unit Testing</w:t>
+      </w:r>
+    </w:p>
+    <w:p>
+      <w:pPr>
+        <w:rPr>
+          <w:b/>
+          <w:color w:val="00B050"/>
+          <w:sz w:val="40"/>
+          <w:szCs w:val="40"/>
+          <w:u w:val="single"/>
+        </w:rPr>
+      </w:pPr>
+      <w:r>
+        <w:rPr>
+          <w:b/>
+          <w:color w:val="00B050"/>
+          <w:sz w:val="40"/>
+          <w:szCs w:val="40"/>
+          <w:u w:val="single"/>
+        </w:rPr>
+        <w:t>MVC (Model-View-Controller</w:t>
+      </w:r>
+      <w:proofErr w:type="gramStart"/>
+      <w:r>
+        <w:rPr>
+          <w:b/>
+          <w:color w:val="00B050"/>
+          <w:sz w:val="40"/>
+          <w:szCs w:val="40"/>
+          <w:u w:val="single"/>
+        </w:rPr>
+        <w:t>)</w:t>
+      </w:r>
+      <w:r>
+        <w:rPr>
+          <w:b/>
+          <w:color w:val="00B050"/>
+          <w:sz w:val="40"/>
+          <w:szCs w:val="40"/>
+          <w:u w:val="single"/>
+        </w:rPr>
+        <w:t>(</w:t>
+      </w:r>
+      <w:proofErr w:type="gramEnd"/>
+      <w:r>
+        <w:rPr>
+          <w:b/>
+          <w:color w:val="00B050"/>
+          <w:sz w:val="40"/>
+          <w:szCs w:val="40"/>
+          <w:u w:val="single"/>
+        </w:rPr>
+        <w:t>Default pattern in Android)</w:t>
+      </w:r>
+    </w:p>
+    <w:p>
+      <w:pPr>
+        <w:rPr>
+          <w:sz w:val="28"/>
+          <w:szCs w:val="28"/>
+        </w:rPr>
+      </w:pPr>
+      <w:r>
+        <w:rPr>
+          <w:noProof/>
+          <w:sz w:val="28"/>
+          <w:szCs w:val="28"/>
+        </w:rPr>
+        <w:drawing>
+          <wp:inline distT="0" distB="0" distL="0" distR="0">
+            <wp:extent cx="3587934" cy="1682836"/>
+            <wp:effectExtent l="19050" t="0" r="0" b="0"/>
+            <wp:docPr id="15" name="Picture 14" descr="MVC_pattern.png"/>
+            <wp:cNvGraphicFramePr>
+              <a:graphicFrameLocks xmlns:a="http://schemas.openxmlformats.org/drawingml/2006/main" noChangeAspect="1"/>
+            </wp:cNvGraphicFramePr>
+            <a:graphic xmlns:a="http://schemas.openxmlformats.org/drawingml/2006/main">
+              <a:graphicData uri="http://schemas.openxmlformats.org/drawingml/2006/picture">
+                <pic:pic xmlns:pic="http://schemas.openxmlformats.org/drawingml/2006/picture">
+                  <pic:nvPicPr>
+                    <pic:cNvPr id="0" name="MVC_pattern.png"/>
+                    <pic:cNvPicPr/>
+                  </pic:nvPicPr>
+                  <pic:blipFill>
+                    <a:blip r:embed="rId20"/>
+                    <a:stretch>
+                      <a:fillRect/>
+                    </a:stretch>
+                  </pic:blipFill>
+                  <pic:spPr>
+                    <a:xfrm>
+                      <a:off x="0" y="0"/>
+                      <a:ext cx="3587934" cy="1682836"/>
+                    </a:xfrm>
+                    <a:prstGeom prst="rect">
+                      <a:avLst/>
+                    </a:prstGeom>
+                  </pic:spPr>
+                </pic:pic>
+              </a:graphicData>
+            </a:graphic>
+          </wp:inline>
+        </w:drawing>
+      </w:r>
+    </w:p>
+    <w:p>
+      <w:pPr>
+        <w:pStyle w:val="ListParagraph"/>
+        <w:numPr>
+          <w:ilvl w:val="0"/>
+          <w:numId w:val="27"/>
+        </w:numPr>
+        <w:rPr>
+          <w:sz w:val="28"/>
+          <w:szCs w:val="28"/>
+        </w:rPr>
+      </w:pPr>
+      <w:r>
+        <w:rPr>
+          <w:sz w:val="28"/>
+          <w:szCs w:val="28"/>
+        </w:rPr>
+        <w:t>Highly depend view and controller</w:t>
+      </w:r>
+    </w:p>
+    <w:p>
+      <w:pPr>
+        <w:pStyle w:val="ListParagraph"/>
+        <w:numPr>
+          <w:ilvl w:val="0"/>
+          <w:numId w:val="27"/>
+        </w:numPr>
+        <w:rPr>
+          <w:sz w:val="28"/>
+          <w:szCs w:val="28"/>
+        </w:rPr>
+      </w:pPr>
+      <w:proofErr w:type="spellStart"/>
+      <w:r>
+        <w:rPr>
+          <w:sz w:val="28"/>
+          <w:szCs w:val="28"/>
+        </w:rPr>
+        <w:t>Speration</w:t>
+      </w:r>
+      <w:proofErr w:type="spellEnd"/>
+      <w:r>
+        <w:rPr>
+          <w:sz w:val="28"/>
+          <w:szCs w:val="28"/>
+        </w:rPr>
+        <w:t xml:space="preserve"> of Concerns violate in this case.</w:t>
+      </w:r>
+    </w:p>
+    <w:p>
+      <w:pPr>
+        <w:rPr>
+          <w:b/>
+          <w:color w:val="00B050"/>
+          <w:sz w:val="40"/>
+          <w:szCs w:val="40"/>
+          <w:u w:val="single"/>
+        </w:rPr>
+      </w:pPr>
+      <w:proofErr w:type="gramStart"/>
+      <w:r>
+        <w:rPr>
+          <w:b/>
+          <w:color w:val="00B050"/>
+          <w:sz w:val="40"/>
+          <w:szCs w:val="40"/>
+          <w:u w:val="single"/>
+        </w:rPr>
+        <w:t>MVP(</w:t>
+      </w:r>
+      <w:proofErr w:type="gramEnd"/>
+      <w:r>
+        <w:rPr>
+          <w:b/>
+          <w:color w:val="00B050"/>
+          <w:sz w:val="40"/>
+          <w:szCs w:val="40"/>
+          <w:u w:val="single"/>
+        </w:rPr>
+        <w:t>Model-View-Presenter)</w:t>
+      </w:r>
+    </w:p>
+    <w:p>
+      <w:pPr>
+        <w:rPr>
+          <w:sz w:val="28"/>
+          <w:szCs w:val="28"/>
+        </w:rPr>
+      </w:pPr>
+      <w:r>
+        <w:rPr>
+          <w:noProof/>
+          <w:sz w:val="28"/>
+          <w:szCs w:val="28"/>
+        </w:rPr>
+        <w:drawing>
+          <wp:inline distT="0" distB="0" distL="0" distR="0">
+            <wp:extent cx="3486329" cy="1759040"/>
+            <wp:effectExtent l="19050" t="0" r="0" b="0"/>
+            <wp:docPr id="16" name="Picture 15" descr="MVP_pattern.png"/>
+            <wp:cNvGraphicFramePr>
+              <a:graphicFrameLocks xmlns:a="http://schemas.openxmlformats.org/drawingml/2006/main" noChangeAspect="1"/>
+            </wp:cNvGraphicFramePr>
+            <a:graphic xmlns:a="http://schemas.openxmlformats.org/drawingml/2006/main">
+              <a:graphicData uri="http://schemas.openxmlformats.org/drawingml/2006/picture">
+                <pic:pic xmlns:pic="http://schemas.openxmlformats.org/drawingml/2006/picture">
+                  <pic:nvPicPr>
+                    <pic:cNvPr id="0" name="MVP_pattern.png"/>
+                    <pic:cNvPicPr/>
+                  </pic:nvPicPr>
+                  <pic:blipFill>
+                    <a:blip r:embed="rId21"/>
+                    <a:stretch>
+                      <a:fillRect/>
+                    </a:stretch>
+                  </pic:blipFill>
+                  <pic:spPr>
+                    <a:xfrm>
+                      <a:off x="0" y="0"/>
+                      <a:ext cx="3486329" cy="1759040"/>
+                    </a:xfrm>
+                    <a:prstGeom prst="rect">
+                      <a:avLst/>
+                    </a:prstGeom>
+                  </pic:spPr>
+                </pic:pic>
+              </a:graphicData>
+            </a:graphic>
+          </wp:inline>
+        </w:drawing>
+      </w:r>
+    </w:p>
+    <w:p>
+      <w:pPr>
+        <w:pStyle w:val="ListParagraph"/>
+        <w:numPr>
+          <w:ilvl w:val="0"/>
+          <w:numId w:val="27"/>
+        </w:numPr>
+        <w:rPr>
+          <w:sz w:val="28"/>
+          <w:szCs w:val="28"/>
+        </w:rPr>
+      </w:pPr>
+      <w:r>
+        <w:rPr>
+          <w:sz w:val="28"/>
+          <w:szCs w:val="28"/>
+        </w:rPr>
+        <w:t>Independent view and presenter(file)</w:t>
+      </w:r>
+    </w:p>
+    <w:p>
+      <w:pPr>
+        <w:pStyle w:val="ListParagraph"/>
+        <w:numPr>
+          <w:ilvl w:val="0"/>
+          <w:numId w:val="27"/>
+        </w:numPr>
+        <w:rPr>
+          <w:sz w:val="28"/>
+          <w:szCs w:val="28"/>
+        </w:rPr>
+      </w:pPr>
+      <w:proofErr w:type="spellStart"/>
+      <w:r>
+        <w:rPr>
+          <w:sz w:val="28"/>
+          <w:szCs w:val="28"/>
+        </w:rPr>
+        <w:t>Sepration</w:t>
+      </w:r>
+      <w:proofErr w:type="spellEnd"/>
+      <w:r>
+        <w:rPr>
+          <w:sz w:val="28"/>
+          <w:szCs w:val="28"/>
+        </w:rPr>
+        <w:t xml:space="preserve"> of concerns not violate in this case.</w:t>
+      </w:r>
+    </w:p>
+    <w:p>
+      <w:pPr>
+        <w:pStyle w:val="ListParagraph"/>
+        <w:rPr>
+          <w:sz w:val="28"/>
+          <w:szCs w:val="28"/>
+        </w:rPr>
+      </w:pPr>
+    </w:p>
+    <w:p>
+      <w:pPr>
+        <w:pStyle w:val="ListParagraph"/>
+        <w:rPr>
+          <w:sz w:val="28"/>
+          <w:szCs w:val="28"/>
+        </w:rPr>
+      </w:pPr>
+    </w:p>
+    <w:p>
+      <w:pPr>
+        <w:pStyle w:val="ListParagraph"/>
+        <w:rPr>
+          <w:sz w:val="28"/>
+          <w:szCs w:val="28"/>
+        </w:rPr>
+      </w:pPr>
+    </w:p>
+    <w:p>
+      <w:pPr>
+        <w:pStyle w:val="ListParagraph"/>
+        <w:rPr>
+          <w:sz w:val="28"/>
+          <w:szCs w:val="28"/>
+        </w:rPr>
+      </w:pPr>
+    </w:p>
+    <w:p>
+      <w:pPr>
+        <w:pStyle w:val="ListParagraph"/>
+        <w:rPr>
+          <w:b/>
+          <w:sz w:val="28"/>
+          <w:szCs w:val="28"/>
+        </w:rPr>
+      </w:pPr>
+      <w:r>
+        <w:rPr>
+          <w:b/>
+          <w:sz w:val="28"/>
+          <w:szCs w:val="28"/>
+        </w:rPr>
+        <w:lastRenderedPageBreak/>
+        <w:t xml:space="preserve">                                                                                                                              </w:t>
+      </w:r>
+      <w:r>
+        <w:rPr>
+          <w:b/>
+          <w:sz w:val="28"/>
+          <w:szCs w:val="28"/>
+        </w:rPr>
+        <w:t>10</w:t>
+      </w:r>
+    </w:p>
+    <w:p>
+      <w:pPr>
+        <w:pStyle w:val="ListParagraph"/>
+        <w:rPr>
+          <w:b/>
+          <w:sz w:val="28"/>
+          <w:szCs w:val="28"/>
+        </w:rPr>
+      </w:pPr>
+      <w:r>
+        <w:rPr>
+          <w:b/>
+          <w:sz w:val="28"/>
+          <w:szCs w:val="28"/>
+        </w:rPr>
+        <w:t xml:space="preserve">Example of </w:t>
+      </w:r>
+      <w:proofErr w:type="gramStart"/>
+      <w:r>
+        <w:rPr>
+          <w:b/>
+          <w:sz w:val="28"/>
+          <w:szCs w:val="28"/>
+        </w:rPr>
+        <w:t>MVP</w:t>
+      </w:r>
+      <w:r>
+        <w:rPr>
+          <w:b/>
+          <w:sz w:val="28"/>
+          <w:szCs w:val="28"/>
+        </w:rPr>
+        <w:t xml:space="preserve">  (</w:t>
+      </w:r>
+      <w:proofErr w:type="gramEnd"/>
+      <w:r>
+        <w:rPr>
+          <w:b/>
+          <w:sz w:val="28"/>
+          <w:szCs w:val="28"/>
+        </w:rPr>
+        <w:t>Android Specific code is not allowed in presenter</w:t>
+      </w:r>
+      <w:r>
+        <w:rPr>
+          <w:b/>
+          <w:sz w:val="28"/>
+          <w:szCs w:val="28"/>
+        </w:rPr>
+        <w:t xml:space="preserve"> </w:t>
+      </w:r>
+      <w:r>
+        <w:rPr>
+          <w:b/>
+          <w:sz w:val="28"/>
+          <w:szCs w:val="28"/>
+        </w:rPr>
+        <w:t>)</w:t>
+      </w:r>
+    </w:p>
+    <w:p>
+      <w:pPr>
+        <w:rPr>
+          <w:sz w:val="28"/>
+          <w:szCs w:val="28"/>
+        </w:rPr>
+      </w:pPr>
+      <w:r>
+        <w:rPr>
+          <w:noProof/>
+          <w:sz w:val="28"/>
+          <w:szCs w:val="28"/>
+        </w:rPr>
+        <w:drawing>
+          <wp:inline distT="0" distB="0" distL="0" distR="0">
+            <wp:extent cx="2190863" cy="1892397"/>
+            <wp:effectExtent l="19050" t="0" r="0" b="0"/>
+            <wp:docPr id="17" name="Picture 16" descr="example_of_mvp.png"/>
+            <wp:cNvGraphicFramePr>
+              <a:graphicFrameLocks xmlns:a="http://schemas.openxmlformats.org/drawingml/2006/main" noChangeAspect="1"/>
+            </wp:cNvGraphicFramePr>
+            <a:graphic xmlns:a="http://schemas.openxmlformats.org/drawingml/2006/main">
+              <a:graphicData uri="http://schemas.openxmlformats.org/drawingml/2006/picture">
+                <pic:pic xmlns:pic="http://schemas.openxmlformats.org/drawingml/2006/picture">
+                  <pic:nvPicPr>
+                    <pic:cNvPr id="0" name="example_of_mvp.png"/>
+                    <pic:cNvPicPr/>
+                  </pic:nvPicPr>
+                  <pic:blipFill>
+                    <a:blip r:embed="rId22"/>
+                    <a:stretch>
+                      <a:fillRect/>
+                    </a:stretch>
+                  </pic:blipFill>
+                  <pic:spPr>
+                    <a:xfrm>
+                      <a:off x="0" y="0"/>
+                      <a:ext cx="2190863" cy="1892397"/>
+                    </a:xfrm>
+                    <a:prstGeom prst="rect">
+                      <a:avLst/>
+                    </a:prstGeom>
+                  </pic:spPr>
+                </pic:pic>
+              </a:graphicData>
+            </a:graphic>
+          </wp:inline>
+        </w:drawing>
+      </w:r>
+      <w:r>
+        <w:rPr>
+          <w:sz w:val="28"/>
+          <w:szCs w:val="28"/>
+        </w:rPr>
+        <w:t xml:space="preserve">     </w:t>
+      </w:r>
+    </w:p>
+    <w:p>
+      <w:pPr>
+        <w:rPr>
+          <w:b/>
+          <w:color w:val="00B050"/>
+          <w:sz w:val="40"/>
+          <w:szCs w:val="40"/>
+          <w:u w:val="single"/>
+        </w:rPr>
+      </w:pPr>
+      <w:proofErr w:type="gramStart"/>
+      <w:r>
+        <w:rPr>
+          <w:b/>
+          <w:color w:val="00B050"/>
+          <w:sz w:val="40"/>
+          <w:szCs w:val="40"/>
+          <w:u w:val="single"/>
+        </w:rPr>
+        <w:t>MVVM(</w:t>
+      </w:r>
+      <w:proofErr w:type="gramEnd"/>
+      <w:r>
+        <w:rPr>
+          <w:b/>
+          <w:color w:val="00B050"/>
+          <w:sz w:val="40"/>
+          <w:szCs w:val="40"/>
+          <w:u w:val="single"/>
+        </w:rPr>
+        <w:t>Model-View-</w:t>
+      </w:r>
+      <w:proofErr w:type="spellStart"/>
+      <w:r>
+        <w:rPr>
+          <w:b/>
+          <w:color w:val="00B050"/>
+          <w:sz w:val="40"/>
+          <w:szCs w:val="40"/>
+          <w:u w:val="single"/>
+        </w:rPr>
+        <w:t>ViewModel</w:t>
+      </w:r>
+      <w:proofErr w:type="spellEnd"/>
+      <w:r>
+        <w:rPr>
+          <w:b/>
+          <w:color w:val="00B050"/>
+          <w:sz w:val="40"/>
+          <w:szCs w:val="40"/>
+          <w:u w:val="single"/>
+        </w:rPr>
+        <w:t>)</w:t>
+      </w:r>
+      <w:r>
+        <w:rPr>
+          <w:b/>
+          <w:color w:val="00B050"/>
+          <w:sz w:val="40"/>
+          <w:szCs w:val="40"/>
+          <w:u w:val="single"/>
+        </w:rPr>
+        <w:t xml:space="preserve">   </w:t>
+      </w:r>
+    </w:p>
+    <w:p>
+      <w:pPr>
+        <w:rPr>
+          <w:sz w:val="28"/>
+          <w:szCs w:val="28"/>
+        </w:rPr>
+      </w:pPr>
+      <w:r>
+        <w:rPr>
+          <w:noProof/>
+          <w:sz w:val="28"/>
+          <w:szCs w:val="28"/>
+        </w:rPr>
+        <w:drawing>
+          <wp:inline distT="0" distB="0" distL="0" distR="0">
+            <wp:extent cx="4464279" cy="2038455"/>
+            <wp:effectExtent l="19050" t="0" r="0" b="0"/>
+            <wp:docPr id="18" name="Picture 17" descr="mvvm_pattern.png"/>
+            <wp:cNvGraphicFramePr>
+              <a:graphicFrameLocks xmlns:a="http://schemas.openxmlformats.org/drawingml/2006/main" noChangeAspect="1"/>
+            </wp:cNvGraphicFramePr>
+            <a:graphic xmlns:a="http://schemas.openxmlformats.org/drawingml/2006/main">
+              <a:graphicData uri="http://schemas.openxmlformats.org/drawingml/2006/picture">
+                <pic:pic xmlns:pic="http://schemas.openxmlformats.org/drawingml/2006/picture">
+                  <pic:nvPicPr>
+                    <pic:cNvPr id="0" name="mvvm_pattern.png"/>
+                    <pic:cNvPicPr/>
+                  </pic:nvPicPr>
+                  <pic:blipFill>
+                    <a:blip r:embed="rId23"/>
+                    <a:stretch>
+                      <a:fillRect/>
+                    </a:stretch>
+                  </pic:blipFill>
+                  <pic:spPr>
+                    <a:xfrm>
+                      <a:off x="0" y="0"/>
+                      <a:ext cx="4464279" cy="2038455"/>
+                    </a:xfrm>
+                    <a:prstGeom prst="rect">
+                      <a:avLst/>
+                    </a:prstGeom>
+                  </pic:spPr>
+                </pic:pic>
+              </a:graphicData>
+            </a:graphic>
+          </wp:inline>
+        </w:drawing>
+      </w:r>
+    </w:p>
+    <w:p>
+      <w:pPr>
+        <w:pStyle w:val="ListParagraph"/>
+        <w:numPr>
+          <w:ilvl w:val="0"/>
+          <w:numId w:val="28"/>
+        </w:numPr>
+        <w:rPr>
+          <w:sz w:val="28"/>
+          <w:szCs w:val="28"/>
+        </w:rPr>
+      </w:pPr>
+      <w:r>
+        <w:rPr>
+          <w:sz w:val="28"/>
+          <w:szCs w:val="28"/>
+        </w:rPr>
+        <w:t>Room Database and/or Retrofit Setup</w:t>
+      </w:r>
+    </w:p>
+    <w:p>
+      <w:pPr>
+        <w:pStyle w:val="ListParagraph"/>
+        <w:numPr>
+          <w:ilvl w:val="0"/>
+          <w:numId w:val="28"/>
+        </w:numPr>
+        <w:rPr>
+          <w:sz w:val="28"/>
+          <w:szCs w:val="28"/>
+        </w:rPr>
+      </w:pPr>
+      <w:r>
+        <w:rPr>
+          <w:sz w:val="28"/>
+          <w:szCs w:val="28"/>
+        </w:rPr>
+        <w:t>Repository</w:t>
+      </w:r>
+    </w:p>
+    <w:p>
+      <w:pPr>
+        <w:pStyle w:val="ListParagraph"/>
+        <w:numPr>
+          <w:ilvl w:val="0"/>
+          <w:numId w:val="28"/>
+        </w:numPr>
+        <w:rPr>
+          <w:sz w:val="28"/>
+          <w:szCs w:val="28"/>
+        </w:rPr>
+      </w:pPr>
+      <w:proofErr w:type="spellStart"/>
+      <w:r>
+        <w:rPr>
+          <w:sz w:val="28"/>
+          <w:szCs w:val="28"/>
+        </w:rPr>
+        <w:t>LiveData,ViewModel</w:t>
+      </w:r>
+      <w:proofErr w:type="spellEnd"/>
+      <w:r>
+        <w:rPr>
+          <w:sz w:val="28"/>
+          <w:szCs w:val="28"/>
+        </w:rPr>
+        <w:t xml:space="preserve"> with </w:t>
+      </w:r>
+      <w:proofErr w:type="spellStart"/>
+      <w:r>
+        <w:rPr>
+          <w:sz w:val="28"/>
+          <w:szCs w:val="28"/>
+        </w:rPr>
+        <w:t>ViewModelFactory</w:t>
+      </w:r>
+      <w:proofErr w:type="spellEnd"/>
+    </w:p>
+    <w:p>
+      <w:pPr>
+        <w:pStyle w:val="ListParagraph"/>
+        <w:numPr>
+          <w:ilvl w:val="0"/>
+          <w:numId w:val="28"/>
+        </w:numPr>
+        <w:rPr>
+          <w:sz w:val="28"/>
+          <w:szCs w:val="28"/>
+        </w:rPr>
+      </w:pPr>
+      <w:r>
+        <w:rPr>
+          <w:sz w:val="28"/>
+          <w:szCs w:val="28"/>
+        </w:rPr>
+        <w:t>Activity/Fragment with Data Binding</w:t>
+      </w:r>
+    </w:p>
+    <w:p>
+      <w:pPr>
+        <w:rPr>
+          <w:sz w:val="28"/>
+          <w:szCs w:val="28"/>
+        </w:rPr>
+      </w:pPr>
+    </w:p>
+    <w:p>
+      <w:pPr>
+        <w:rPr>
+          <w:sz w:val="28"/>
+          <w:szCs w:val="28"/>
+        </w:rPr>
+      </w:pPr>
+    </w:p>
+    <w:p>
+      <w:pPr>
+        <w:rPr>
+          <w:b/>
+          <w:color w:val="000000" w:themeColor="text1"/>
+          <w:sz w:val="40"/>
+          <w:szCs w:val="40"/>
+          <w:u w:val="single"/>
+        </w:rPr>
+      </w:pPr>
+    </w:p>
+    <w:p>
+      <w:pPr>
+        <w:ind w:left="360"/>
         <w:rPr>
           <w:sz w:val="28"/>
           <w:szCs w:val="28"/>
@@ -3479,7 +4757,7 @@
   <w:abstractNum w:abstractNumId="3">
     <w:nsid w:val="0C1D587B"/>
     <w:multiLevelType w:val="hybridMultilevel"/>
-    <w:tmpl w:val="97FC1458"/>
+    <w:tmpl w:val="C7A22EE2"/>
     <w:lvl w:ilvl="0" w:tplc="0409000B">
       <w:start w:val="1"/>
       <w:numFmt w:val="bullet"/>
@@ -3929,6 +5207,119 @@
     </w:lvl>
   </w:abstractNum>
   <w:abstractNum w:abstractNumId="7">
+    <w:nsid w:val="2F8C5AFA"/>
+    <w:multiLevelType w:val="hybridMultilevel"/>
+    <w:tmpl w:val="8382BB12"/>
+    <w:lvl w:ilvl="0" w:tplc="04090001">
+      <w:start w:val="1"/>
+      <w:numFmt w:val="bullet"/>
+      <w:lvlText w:val=""/>
+      <w:lvlJc w:val="left"/>
+      <w:pPr>
+        <w:ind w:left="720" w:hanging="360"/>
+      </w:pPr>
+      <w:rPr>
+        <w:rFonts w:ascii="Symbol" w:hAnsi="Symbol" w:hint="default"/>
+      </w:rPr>
+    </w:lvl>
+    <w:lvl w:ilvl="1" w:tplc="04090003" w:tentative="1">
+      <w:start w:val="1"/>
+      <w:numFmt w:val="bullet"/>
+      <w:lvlText w:val="o"/>
+      <w:lvlJc w:val="left"/>
+      <w:pPr>
+        <w:ind w:left="1440" w:hanging="360"/>
+      </w:pPr>
+      <w:rPr>
+        <w:rFonts w:ascii="Courier New" w:hAnsi="Courier New" w:cs="Courier New" w:hint="default"/>
+      </w:rPr>
+    </w:lvl>
+    <w:lvl w:ilvl="2" w:tplc="04090005" w:tentative="1">
+      <w:start w:val="1"/>
+      <w:numFmt w:val="bullet"/>
+      <w:lvlText w:val=""/>
+      <w:lvlJc w:val="left"/>
+      <w:pPr>
+        <w:ind w:left="2160" w:hanging="360"/>
+      </w:pPr>
+      <w:rPr>
+        <w:rFonts w:ascii="Wingdings" w:hAnsi="Wingdings" w:hint="default"/>
+      </w:rPr>
+    </w:lvl>
+    <w:lvl w:ilvl="3" w:tplc="04090001" w:tentative="1">
+      <w:start w:val="1"/>
+      <w:numFmt w:val="bullet"/>
+      <w:lvlText w:val=""/>
+      <w:lvlJc w:val="left"/>
+      <w:pPr>
+        <w:ind w:left="2880" w:hanging="360"/>
+      </w:pPr>
+      <w:rPr>
+        <w:rFonts w:ascii="Symbol" w:hAnsi="Symbol" w:hint="default"/>
+      </w:rPr>
+    </w:lvl>
+    <w:lvl w:ilvl="4" w:tplc="04090003" w:tentative="1">
+      <w:start w:val="1"/>
+      <w:numFmt w:val="bullet"/>
+      <w:lvlText w:val="o"/>
+      <w:lvlJc w:val="left"/>
+      <w:pPr>
+        <w:ind w:left="3600" w:hanging="360"/>
+      </w:pPr>
+      <w:rPr>
+        <w:rFonts w:ascii="Courier New" w:hAnsi="Courier New" w:cs="Courier New" w:hint="default"/>
+      </w:rPr>
+    </w:lvl>
+    <w:lvl w:ilvl="5" w:tplc="04090005" w:tentative="1">
+      <w:start w:val="1"/>
+      <w:numFmt w:val="bullet"/>
+      <w:lvlText w:val=""/>
+      <w:lvlJc w:val="left"/>
+      <w:pPr>
+        <w:ind w:left="4320" w:hanging="360"/>
+      </w:pPr>
+      <w:rPr>
+        <w:rFonts w:ascii="Wingdings" w:hAnsi="Wingdings" w:hint="default"/>
+      </w:rPr>
+    </w:lvl>
+    <w:lvl w:ilvl="6" w:tplc="04090001" w:tentative="1">
+      <w:start w:val="1"/>
+      <w:numFmt w:val="bullet"/>
+      <w:lvlText w:val=""/>
+      <w:lvlJc w:val="left"/>
+      <w:pPr>
+        <w:ind w:left="5040" w:hanging="360"/>
+      </w:pPr>
+      <w:rPr>
+        <w:rFonts w:ascii="Symbol" w:hAnsi="Symbol" w:hint="default"/>
+      </w:rPr>
+    </w:lvl>
+    <w:lvl w:ilvl="7" w:tplc="04090003" w:tentative="1">
+      <w:start w:val="1"/>
+      <w:numFmt w:val="bullet"/>
+      <w:lvlText w:val="o"/>
+      <w:lvlJc w:val="left"/>
+      <w:pPr>
+        <w:ind w:left="5760" w:hanging="360"/>
+      </w:pPr>
+      <w:rPr>
+        <w:rFonts w:ascii="Courier New" w:hAnsi="Courier New" w:cs="Courier New" w:hint="default"/>
+      </w:rPr>
+    </w:lvl>
+    <w:lvl w:ilvl="8" w:tplc="04090005" w:tentative="1">
+      <w:start w:val="1"/>
+      <w:numFmt w:val="bullet"/>
+      <w:lvlText w:val=""/>
+      <w:lvlJc w:val="left"/>
+      <w:pPr>
+        <w:ind w:left="6480" w:hanging="360"/>
+      </w:pPr>
+      <w:rPr>
+        <w:rFonts w:ascii="Wingdings" w:hAnsi="Wingdings" w:hint="default"/>
+      </w:rPr>
+    </w:lvl>
+  </w:abstractNum>
+  <w:abstractNum w:abstractNumId="8">
     <w:nsid w:val="36F05725"/>
     <w:multiLevelType w:val="hybridMultilevel"/>
     <w:tmpl w:val="EA14A140"/>
@@ -4041,7 +5432,120 @@
       </w:rPr>
     </w:lvl>
   </w:abstractNum>
-  <w:abstractNum w:abstractNumId="8">
+  <w:abstractNum w:abstractNumId="9">
+    <w:nsid w:val="3AD53EFC"/>
+    <w:multiLevelType w:val="hybridMultilevel"/>
+    <w:tmpl w:val="344A87AA"/>
+    <w:lvl w:ilvl="0" w:tplc="04090001">
+      <w:start w:val="1"/>
+      <w:numFmt w:val="bullet"/>
+      <w:lvlText w:val=""/>
+      <w:lvlJc w:val="left"/>
+      <w:pPr>
+        <w:ind w:left="720" w:hanging="360"/>
+      </w:pPr>
+      <w:rPr>
+        <w:rFonts w:ascii="Symbol" w:hAnsi="Symbol" w:hint="default"/>
+      </w:rPr>
+    </w:lvl>
+    <w:lvl w:ilvl="1" w:tplc="04090003" w:tentative="1">
+      <w:start w:val="1"/>
+      <w:numFmt w:val="bullet"/>
+      <w:lvlText w:val="o"/>
+      <w:lvlJc w:val="left"/>
+      <w:pPr>
+        <w:ind w:left="1440" w:hanging="360"/>
+      </w:pPr>
+      <w:rPr>
+        <w:rFonts w:ascii="Courier New" w:hAnsi="Courier New" w:cs="Courier New" w:hint="default"/>
+      </w:rPr>
+    </w:lvl>
+    <w:lvl w:ilvl="2" w:tplc="04090005" w:tentative="1">
+      <w:start w:val="1"/>
+      <w:numFmt w:val="bullet"/>
+      <w:lvlText w:val=""/>
+      <w:lvlJc w:val="left"/>
+      <w:pPr>
+        <w:ind w:left="2160" w:hanging="360"/>
+      </w:pPr>
+      <w:rPr>
+        <w:rFonts w:ascii="Wingdings" w:hAnsi="Wingdings" w:hint="default"/>
+      </w:rPr>
+    </w:lvl>
+    <w:lvl w:ilvl="3" w:tplc="04090001" w:tentative="1">
+      <w:start w:val="1"/>
+      <w:numFmt w:val="bullet"/>
+      <w:lvlText w:val=""/>
+      <w:lvlJc w:val="left"/>
+      <w:pPr>
+        <w:ind w:left="2880" w:hanging="360"/>
+      </w:pPr>
+      <w:rPr>
+        <w:rFonts w:ascii="Symbol" w:hAnsi="Symbol" w:hint="default"/>
+      </w:rPr>
+    </w:lvl>
+    <w:lvl w:ilvl="4" w:tplc="04090003" w:tentative="1">
+      <w:start w:val="1"/>
+      <w:numFmt w:val="bullet"/>
+      <w:lvlText w:val="o"/>
+      <w:lvlJc w:val="left"/>
+      <w:pPr>
+        <w:ind w:left="3600" w:hanging="360"/>
+      </w:pPr>
+      <w:rPr>
+        <w:rFonts w:ascii="Courier New" w:hAnsi="Courier New" w:cs="Courier New" w:hint="default"/>
+      </w:rPr>
+    </w:lvl>
+    <w:lvl w:ilvl="5" w:tplc="04090005" w:tentative="1">
+      <w:start w:val="1"/>
+      <w:numFmt w:val="bullet"/>
+      <w:lvlText w:val=""/>
+      <w:lvlJc w:val="left"/>
+      <w:pPr>
+        <w:ind w:left="4320" w:hanging="360"/>
+      </w:pPr>
+      <w:rPr>
+        <w:rFonts w:ascii="Wingdings" w:hAnsi="Wingdings" w:hint="default"/>
+      </w:rPr>
+    </w:lvl>
+    <w:lvl w:ilvl="6" w:tplc="04090001" w:tentative="1">
+      <w:start w:val="1"/>
+      <w:numFmt w:val="bullet"/>
+      <w:lvlText w:val=""/>
+      <w:lvlJc w:val="left"/>
+      <w:pPr>
+        <w:ind w:left="5040" w:hanging="360"/>
+      </w:pPr>
+      <w:rPr>
+        <w:rFonts w:ascii="Symbol" w:hAnsi="Symbol" w:hint="default"/>
+      </w:rPr>
+    </w:lvl>
+    <w:lvl w:ilvl="7" w:tplc="04090003" w:tentative="1">
+      <w:start w:val="1"/>
+      <w:numFmt w:val="bullet"/>
+      <w:lvlText w:val="o"/>
+      <w:lvlJc w:val="left"/>
+      <w:pPr>
+        <w:ind w:left="5760" w:hanging="360"/>
+      </w:pPr>
+      <w:rPr>
+        <w:rFonts w:ascii="Courier New" w:hAnsi="Courier New" w:cs="Courier New" w:hint="default"/>
+      </w:rPr>
+    </w:lvl>
+    <w:lvl w:ilvl="8" w:tplc="04090005" w:tentative="1">
+      <w:start w:val="1"/>
+      <w:numFmt w:val="bullet"/>
+      <w:lvlText w:val=""/>
+      <w:lvlJc w:val="left"/>
+      <w:pPr>
+        <w:ind w:left="6480" w:hanging="360"/>
+      </w:pPr>
+      <w:rPr>
+        <w:rFonts w:ascii="Wingdings" w:hAnsi="Wingdings" w:hint="default"/>
+      </w:rPr>
+    </w:lvl>
+  </w:abstractNum>
+  <w:abstractNum w:abstractNumId="10">
     <w:nsid w:val="3BA86981"/>
     <w:multiLevelType w:val="hybridMultilevel"/>
     <w:tmpl w:val="71AC378C"/>
@@ -4154,7 +5658,120 @@
       </w:rPr>
     </w:lvl>
   </w:abstractNum>
-  <w:abstractNum w:abstractNumId="9">
+  <w:abstractNum w:abstractNumId="11">
+    <w:nsid w:val="410E6DBB"/>
+    <w:multiLevelType w:val="hybridMultilevel"/>
+    <w:tmpl w:val="E78C83B0"/>
+    <w:lvl w:ilvl="0" w:tplc="04090001">
+      <w:start w:val="1"/>
+      <w:numFmt w:val="bullet"/>
+      <w:lvlText w:val=""/>
+      <w:lvlJc w:val="left"/>
+      <w:pPr>
+        <w:ind w:left="720" w:hanging="360"/>
+      </w:pPr>
+      <w:rPr>
+        <w:rFonts w:ascii="Symbol" w:hAnsi="Symbol" w:hint="default"/>
+      </w:rPr>
+    </w:lvl>
+    <w:lvl w:ilvl="1" w:tplc="04090003" w:tentative="1">
+      <w:start w:val="1"/>
+      <w:numFmt w:val="bullet"/>
+      <w:lvlText w:val="o"/>
+      <w:lvlJc w:val="left"/>
+      <w:pPr>
+        <w:ind w:left="1440" w:hanging="360"/>
+      </w:pPr>
+      <w:rPr>
+        <w:rFonts w:ascii="Courier New" w:hAnsi="Courier New" w:cs="Courier New" w:hint="default"/>
+      </w:rPr>
+    </w:lvl>
+    <w:lvl w:ilvl="2" w:tplc="04090005" w:tentative="1">
+      <w:start w:val="1"/>
+      <w:numFmt w:val="bullet"/>
+      <w:lvlText w:val=""/>
+      <w:lvlJc w:val="left"/>
+      <w:pPr>
+        <w:ind w:left="2160" w:hanging="360"/>
+      </w:pPr>
+      <w:rPr>
+        <w:rFonts w:ascii="Wingdings" w:hAnsi="Wingdings" w:hint="default"/>
+      </w:rPr>
+    </w:lvl>
+    <w:lvl w:ilvl="3" w:tplc="04090001" w:tentative="1">
+      <w:start w:val="1"/>
+      <w:numFmt w:val="bullet"/>
+      <w:lvlText w:val=""/>
+      <w:lvlJc w:val="left"/>
+      <w:pPr>
+        <w:ind w:left="2880" w:hanging="360"/>
+      </w:pPr>
+      <w:rPr>
+        <w:rFonts w:ascii="Symbol" w:hAnsi="Symbol" w:hint="default"/>
+      </w:rPr>
+    </w:lvl>
+    <w:lvl w:ilvl="4" w:tplc="04090003" w:tentative="1">
+      <w:start w:val="1"/>
+      <w:numFmt w:val="bullet"/>
+      <w:lvlText w:val="o"/>
+      <w:lvlJc w:val="left"/>
+      <w:pPr>
+        <w:ind w:left="3600" w:hanging="360"/>
+      </w:pPr>
+      <w:rPr>
+        <w:rFonts w:ascii="Courier New" w:hAnsi="Courier New" w:cs="Courier New" w:hint="default"/>
+      </w:rPr>
+    </w:lvl>
+    <w:lvl w:ilvl="5" w:tplc="04090005" w:tentative="1">
+      <w:start w:val="1"/>
+      <w:numFmt w:val="bullet"/>
+      <w:lvlText w:val=""/>
+      <w:lvlJc w:val="left"/>
+      <w:pPr>
+        <w:ind w:left="4320" w:hanging="360"/>
+      </w:pPr>
+      <w:rPr>
+        <w:rFonts w:ascii="Wingdings" w:hAnsi="Wingdings" w:hint="default"/>
+      </w:rPr>
+    </w:lvl>
+    <w:lvl w:ilvl="6" w:tplc="04090001" w:tentative="1">
+      <w:start w:val="1"/>
+      <w:numFmt w:val="bullet"/>
+      <w:lvlText w:val=""/>
+      <w:lvlJc w:val="left"/>
+      <w:pPr>
+        <w:ind w:left="5040" w:hanging="360"/>
+      </w:pPr>
+      <w:rPr>
+        <w:rFonts w:ascii="Symbol" w:hAnsi="Symbol" w:hint="default"/>
+      </w:rPr>
+    </w:lvl>
+    <w:lvl w:ilvl="7" w:tplc="04090003" w:tentative="1">
+      <w:start w:val="1"/>
+      <w:numFmt w:val="bullet"/>
+      <w:lvlText w:val="o"/>
+      <w:lvlJc w:val="left"/>
+      <w:pPr>
+        <w:ind w:left="5760" w:hanging="360"/>
+      </w:pPr>
+      <w:rPr>
+        <w:rFonts w:ascii="Courier New" w:hAnsi="Courier New" w:cs="Courier New" w:hint="default"/>
+      </w:rPr>
+    </w:lvl>
+    <w:lvl w:ilvl="8" w:tplc="04090005" w:tentative="1">
+      <w:start w:val="1"/>
+      <w:numFmt w:val="bullet"/>
+      <w:lvlText w:val=""/>
+      <w:lvlJc w:val="left"/>
+      <w:pPr>
+        <w:ind w:left="6480" w:hanging="360"/>
+      </w:pPr>
+      <w:rPr>
+        <w:rFonts w:ascii="Wingdings" w:hAnsi="Wingdings" w:hint="default"/>
+      </w:rPr>
+    </w:lvl>
+  </w:abstractNum>
+  <w:abstractNum w:abstractNumId="12">
     <w:nsid w:val="4E154A3E"/>
     <w:multiLevelType w:val="hybridMultilevel"/>
     <w:tmpl w:val="CEB8E57C"/>
@@ -4267,7 +5884,7 @@
       </w:rPr>
     </w:lvl>
   </w:abstractNum>
-  <w:abstractNum w:abstractNumId="10">
+  <w:abstractNum w:abstractNumId="13">
     <w:nsid w:val="52A24DEB"/>
     <w:multiLevelType w:val="hybridMultilevel"/>
     <w:tmpl w:val="E16EE93E"/>
@@ -4380,7 +5997,7 @@
       </w:rPr>
     </w:lvl>
   </w:abstractNum>
-  <w:abstractNum w:abstractNumId="11">
+  <w:abstractNum w:abstractNumId="14">
     <w:nsid w:val="539951B5"/>
     <w:multiLevelType w:val="hybridMultilevel"/>
     <w:tmpl w:val="97D2CCFE"/>
@@ -4493,7 +6110,7 @@
       </w:rPr>
     </w:lvl>
   </w:abstractNum>
-  <w:abstractNum w:abstractNumId="12">
+  <w:abstractNum w:abstractNumId="15">
     <w:nsid w:val="5D276022"/>
     <w:multiLevelType w:val="hybridMultilevel"/>
     <w:tmpl w:val="9FDC6AE6"/>
@@ -4606,7 +6223,120 @@
       </w:rPr>
     </w:lvl>
   </w:abstractNum>
-  <w:abstractNum w:abstractNumId="13">
+  <w:abstractNum w:abstractNumId="16">
+    <w:nsid w:val="62621D57"/>
+    <w:multiLevelType w:val="hybridMultilevel"/>
+    <w:tmpl w:val="93C0A214"/>
+    <w:lvl w:ilvl="0" w:tplc="04090001">
+      <w:start w:val="1"/>
+      <w:numFmt w:val="bullet"/>
+      <w:lvlText w:val=""/>
+      <w:lvlJc w:val="left"/>
+      <w:pPr>
+        <w:ind w:left="720" w:hanging="360"/>
+      </w:pPr>
+      <w:rPr>
+        <w:rFonts w:ascii="Symbol" w:hAnsi="Symbol" w:hint="default"/>
+      </w:rPr>
+    </w:lvl>
+    <w:lvl w:ilvl="1" w:tplc="04090003" w:tentative="1">
+      <w:start w:val="1"/>
+      <w:numFmt w:val="bullet"/>
+      <w:lvlText w:val="o"/>
+      <w:lvlJc w:val="left"/>
+      <w:pPr>
+        <w:ind w:left="1440" w:hanging="360"/>
+      </w:pPr>
+      <w:rPr>
+        <w:rFonts w:ascii="Courier New" w:hAnsi="Courier New" w:cs="Courier New" w:hint="default"/>
+      </w:rPr>
+    </w:lvl>
+    <w:lvl w:ilvl="2" w:tplc="04090005" w:tentative="1">
+      <w:start w:val="1"/>
+      <w:numFmt w:val="bullet"/>
+      <w:lvlText w:val=""/>
+      <w:lvlJc w:val="left"/>
+      <w:pPr>
+        <w:ind w:left="2160" w:hanging="360"/>
+      </w:pPr>
+      <w:rPr>
+        <w:rFonts w:ascii="Wingdings" w:hAnsi="Wingdings" w:hint="default"/>
+      </w:rPr>
+    </w:lvl>
+    <w:lvl w:ilvl="3" w:tplc="04090001" w:tentative="1">
+      <w:start w:val="1"/>
+      <w:numFmt w:val="bullet"/>
+      <w:lvlText w:val=""/>
+      <w:lvlJc w:val="left"/>
+      <w:pPr>
+        <w:ind w:left="2880" w:hanging="360"/>
+      </w:pPr>
+      <w:rPr>
+        <w:rFonts w:ascii="Symbol" w:hAnsi="Symbol" w:hint="default"/>
+      </w:rPr>
+    </w:lvl>
+    <w:lvl w:ilvl="4" w:tplc="04090003" w:tentative="1">
+      <w:start w:val="1"/>
+      <w:numFmt w:val="bullet"/>
+      <w:lvlText w:val="o"/>
+      <w:lvlJc w:val="left"/>
+      <w:pPr>
+        <w:ind w:left="3600" w:hanging="360"/>
+      </w:pPr>
+      <w:rPr>
+        <w:rFonts w:ascii="Courier New" w:hAnsi="Courier New" w:cs="Courier New" w:hint="default"/>
+      </w:rPr>
+    </w:lvl>
+    <w:lvl w:ilvl="5" w:tplc="04090005" w:tentative="1">
+      <w:start w:val="1"/>
+      <w:numFmt w:val="bullet"/>
+      <w:lvlText w:val=""/>
+      <w:lvlJc w:val="left"/>
+      <w:pPr>
+        <w:ind w:left="4320" w:hanging="360"/>
+      </w:pPr>
+      <w:rPr>
+        <w:rFonts w:ascii="Wingdings" w:hAnsi="Wingdings" w:hint="default"/>
+      </w:rPr>
+    </w:lvl>
+    <w:lvl w:ilvl="6" w:tplc="04090001" w:tentative="1">
+      <w:start w:val="1"/>
+      <w:numFmt w:val="bullet"/>
+      <w:lvlText w:val=""/>
+      <w:lvlJc w:val="left"/>
+      <w:pPr>
+        <w:ind w:left="5040" w:hanging="360"/>
+      </w:pPr>
+      <w:rPr>
+        <w:rFonts w:ascii="Symbol" w:hAnsi="Symbol" w:hint="default"/>
+      </w:rPr>
+    </w:lvl>
+    <w:lvl w:ilvl="7" w:tplc="04090003" w:tentative="1">
+      <w:start w:val="1"/>
+      <w:numFmt w:val="bullet"/>
+      <w:lvlText w:val="o"/>
+      <w:lvlJc w:val="left"/>
+      <w:pPr>
+        <w:ind w:left="5760" w:hanging="360"/>
+      </w:pPr>
+      <w:rPr>
+        <w:rFonts w:ascii="Courier New" w:hAnsi="Courier New" w:cs="Courier New" w:hint="default"/>
+      </w:rPr>
+    </w:lvl>
+    <w:lvl w:ilvl="8" w:tplc="04090005" w:tentative="1">
+      <w:start w:val="1"/>
+      <w:numFmt w:val="bullet"/>
+      <w:lvlText w:val=""/>
+      <w:lvlJc w:val="left"/>
+      <w:pPr>
+        <w:ind w:left="6480" w:hanging="360"/>
+      </w:pPr>
+      <w:rPr>
+        <w:rFonts w:ascii="Wingdings" w:hAnsi="Wingdings" w:hint="default"/>
+      </w:rPr>
+    </w:lvl>
+  </w:abstractNum>
+  <w:abstractNum w:abstractNumId="17">
     <w:nsid w:val="657E5759"/>
     <w:multiLevelType w:val="hybridMultilevel"/>
     <w:tmpl w:val="65968C22"/>
@@ -4719,7 +6449,7 @@
       </w:rPr>
     </w:lvl>
   </w:abstractNum>
-  <w:abstractNum w:abstractNumId="14">
+  <w:abstractNum w:abstractNumId="18">
     <w:nsid w:val="694663E4"/>
     <w:multiLevelType w:val="hybridMultilevel"/>
     <w:tmpl w:val="F830008E"/>
@@ -4832,7 +6562,7 @@
       </w:rPr>
     </w:lvl>
   </w:abstractNum>
-  <w:abstractNum w:abstractNumId="15">
+  <w:abstractNum w:abstractNumId="19">
     <w:nsid w:val="6AA934DD"/>
     <w:multiLevelType w:val="hybridMultilevel"/>
     <w:tmpl w:val="651AFA9A"/>
@@ -4945,10 +6675,10 @@
       </w:rPr>
     </w:lvl>
   </w:abstractNum>
-  <w:abstractNum w:abstractNumId="16">
+  <w:abstractNum w:abstractNumId="20">
     <w:nsid w:val="6C7A40B4"/>
     <w:multiLevelType w:val="hybridMultilevel"/>
-    <w:tmpl w:val="E26E1AC2"/>
+    <w:tmpl w:val="6B565316"/>
     <w:lvl w:ilvl="0" w:tplc="04090001">
       <w:start w:val="1"/>
       <w:numFmt w:val="bullet"/>
@@ -5058,7 +6788,7 @@
       </w:rPr>
     </w:lvl>
   </w:abstractNum>
-  <w:abstractNum w:abstractNumId="17">
+  <w:abstractNum w:abstractNumId="21">
     <w:nsid w:val="6C91496D"/>
     <w:multiLevelType w:val="hybridMultilevel"/>
     <w:tmpl w:val="4538CEEE"/>
@@ -5171,7 +6901,7 @@
       </w:rPr>
     </w:lvl>
   </w:abstractNum>
-  <w:abstractNum w:abstractNumId="18">
+  <w:abstractNum w:abstractNumId="22">
     <w:nsid w:val="6CF95C61"/>
     <w:multiLevelType w:val="hybridMultilevel"/>
     <w:tmpl w:val="60DE8680"/>
@@ -5284,7 +7014,7 @@
       </w:rPr>
     </w:lvl>
   </w:abstractNum>
-  <w:abstractNum w:abstractNumId="19">
+  <w:abstractNum w:abstractNumId="23">
     <w:nsid w:val="6D1A3E3A"/>
     <w:multiLevelType w:val="hybridMultilevel"/>
     <w:tmpl w:val="FD321654"/>
@@ -5397,7 +7127,7 @@
       </w:rPr>
     </w:lvl>
   </w:abstractNum>
-  <w:abstractNum w:abstractNumId="20">
+  <w:abstractNum w:abstractNumId="24">
     <w:nsid w:val="6E4B1092"/>
     <w:multiLevelType w:val="hybridMultilevel"/>
     <w:tmpl w:val="ACDCEFEE"/>
@@ -5510,7 +7240,120 @@
       </w:rPr>
     </w:lvl>
   </w:abstractNum>
-  <w:abstractNum w:abstractNumId="21">
+  <w:abstractNum w:abstractNumId="25">
+    <w:nsid w:val="6F335639"/>
+    <w:multiLevelType w:val="hybridMultilevel"/>
+    <w:tmpl w:val="1B2020FA"/>
+    <w:lvl w:ilvl="0" w:tplc="0409000B">
+      <w:start w:val="1"/>
+      <w:numFmt w:val="bullet"/>
+      <w:lvlText w:val=""/>
+      <w:lvlJc w:val="left"/>
+      <w:pPr>
+        <w:ind w:left="1496" w:hanging="360"/>
+      </w:pPr>
+      <w:rPr>
+        <w:rFonts w:ascii="Wingdings" w:hAnsi="Wingdings" w:hint="default"/>
+      </w:rPr>
+    </w:lvl>
+    <w:lvl w:ilvl="1" w:tplc="04090003" w:tentative="1">
+      <w:start w:val="1"/>
+      <w:numFmt w:val="bullet"/>
+      <w:lvlText w:val="o"/>
+      <w:lvlJc w:val="left"/>
+      <w:pPr>
+        <w:ind w:left="2216" w:hanging="360"/>
+      </w:pPr>
+      <w:rPr>
+        <w:rFonts w:ascii="Courier New" w:hAnsi="Courier New" w:cs="Courier New" w:hint="default"/>
+      </w:rPr>
+    </w:lvl>
+    <w:lvl w:ilvl="2" w:tplc="04090005" w:tentative="1">
+      <w:start w:val="1"/>
+      <w:numFmt w:val="bullet"/>
+      <w:lvlText w:val=""/>
+      <w:lvlJc w:val="left"/>
+      <w:pPr>
+        <w:ind w:left="2936" w:hanging="360"/>
+      </w:pPr>
+      <w:rPr>
+        <w:rFonts w:ascii="Wingdings" w:hAnsi="Wingdings" w:hint="default"/>
+      </w:rPr>
+    </w:lvl>
+    <w:lvl w:ilvl="3" w:tplc="04090001" w:tentative="1">
+      <w:start w:val="1"/>
+      <w:numFmt w:val="bullet"/>
+      <w:lvlText w:val=""/>
+      <w:lvlJc w:val="left"/>
+      <w:pPr>
+        <w:ind w:left="3656" w:hanging="360"/>
+      </w:pPr>
+      <w:rPr>
+        <w:rFonts w:ascii="Symbol" w:hAnsi="Symbol" w:hint="default"/>
+      </w:rPr>
+    </w:lvl>
+    <w:lvl w:ilvl="4" w:tplc="04090003" w:tentative="1">
+      <w:start w:val="1"/>
+      <w:numFmt w:val="bullet"/>
+      <w:lvlText w:val="o"/>
+      <w:lvlJc w:val="left"/>
+      <w:pPr>
+        <w:ind w:left="4376" w:hanging="360"/>
+      </w:pPr>
+      <w:rPr>
+        <w:rFonts w:ascii="Courier New" w:hAnsi="Courier New" w:cs="Courier New" w:hint="default"/>
+      </w:rPr>
+    </w:lvl>
+    <w:lvl w:ilvl="5" w:tplc="04090005" w:tentative="1">
+      <w:start w:val="1"/>
+      <w:numFmt w:val="bullet"/>
+      <w:lvlText w:val=""/>
+      <w:lvlJc w:val="left"/>
+      <w:pPr>
+        <w:ind w:left="5096" w:hanging="360"/>
+      </w:pPr>
+      <w:rPr>
+        <w:rFonts w:ascii="Wingdings" w:hAnsi="Wingdings" w:hint="default"/>
+      </w:rPr>
+    </w:lvl>
+    <w:lvl w:ilvl="6" w:tplc="04090001" w:tentative="1">
+      <w:start w:val="1"/>
+      <w:numFmt w:val="bullet"/>
+      <w:lvlText w:val=""/>
+      <w:lvlJc w:val="left"/>
+      <w:pPr>
+        <w:ind w:left="5816" w:hanging="360"/>
+      </w:pPr>
+      <w:rPr>
+        <w:rFonts w:ascii="Symbol" w:hAnsi="Symbol" w:hint="default"/>
+      </w:rPr>
+    </w:lvl>
+    <w:lvl w:ilvl="7" w:tplc="04090003" w:tentative="1">
+      <w:start w:val="1"/>
+      <w:numFmt w:val="bullet"/>
+      <w:lvlText w:val="o"/>
+      <w:lvlJc w:val="left"/>
+      <w:pPr>
+        <w:ind w:left="6536" w:hanging="360"/>
+      </w:pPr>
+      <w:rPr>
+        <w:rFonts w:ascii="Courier New" w:hAnsi="Courier New" w:cs="Courier New" w:hint="default"/>
+      </w:rPr>
+    </w:lvl>
+    <w:lvl w:ilvl="8" w:tplc="04090005" w:tentative="1">
+      <w:start w:val="1"/>
+      <w:numFmt w:val="bullet"/>
+      <w:lvlText w:val=""/>
+      <w:lvlJc w:val="left"/>
+      <w:pPr>
+        <w:ind w:left="7256" w:hanging="360"/>
+      </w:pPr>
+      <w:rPr>
+        <w:rFonts w:ascii="Wingdings" w:hAnsi="Wingdings" w:hint="default"/>
+      </w:rPr>
+    </w:lvl>
+  </w:abstractNum>
+  <w:abstractNum w:abstractNumId="26">
     <w:nsid w:val="70257B1F"/>
     <w:multiLevelType w:val="hybridMultilevel"/>
     <w:tmpl w:val="673AA904"/>
@@ -5623,7 +7466,7 @@
       </w:rPr>
     </w:lvl>
   </w:abstractNum>
-  <w:abstractNum w:abstractNumId="22">
+  <w:abstractNum w:abstractNumId="27">
     <w:nsid w:val="73106C10"/>
     <w:multiLevelType w:val="hybridMultilevel"/>
     <w:tmpl w:val="CC7AF6B4"/>
@@ -5737,73 +7580,88 @@
     </w:lvl>
   </w:abstractNum>
   <w:num w:numId="1">
-    <w:abstractNumId w:val="10"/>
+    <w:abstractNumId w:val="13"/>
   </w:num>
   <w:num w:numId="2">
-    <w:abstractNumId w:val="15"/>
+    <w:abstractNumId w:val="19"/>
   </w:num>
   <w:num w:numId="3">
-    <w:abstractNumId w:val="17"/>
+    <w:abstractNumId w:val="21"/>
   </w:num>
   <w:num w:numId="4">
-    <w:abstractNumId w:val="11"/>
+    <w:abstractNumId w:val="14"/>
   </w:num>
   <w:num w:numId="5">
-    <w:abstractNumId w:val="18"/>
+    <w:abstractNumId w:val="22"/>
   </w:num>
   <w:num w:numId="6">
     <w:abstractNumId w:val="4"/>
   </w:num>
   <w:num w:numId="7">
-    <w:abstractNumId w:val="21"/>
+    <w:abstractNumId w:val="26"/>
   </w:num>
   <w:num w:numId="8">
-    <w:abstractNumId w:val="19"/>
+    <w:abstractNumId w:val="23"/>
   </w:num>
   <w:num w:numId="9">
-    <w:abstractNumId w:val="8"/>
+    <w:abstractNumId w:val="10"/>
   </w:num>
   <w:num w:numId="10">
-    <w:abstractNumId w:val="20"/>
+    <w:abstractNumId w:val="24"/>
   </w:num>
   <w:num w:numId="11">
     <w:abstractNumId w:val="2"/>
   </w:num>
   <w:num w:numId="12">
-    <w:abstractNumId w:val="22"/>
+    <w:abstractNumId w:val="27"/>
   </w:num>
   <w:num w:numId="13">
     <w:abstractNumId w:val="0"/>
   </w:num>
   <w:num w:numId="14">
-    <w:abstractNumId w:val="12"/>
+    <w:abstractNumId w:val="15"/>
   </w:num>
   <w:num w:numId="15">
     <w:abstractNumId w:val="1"/>
   </w:num>
   <w:num w:numId="16">
-    <w:abstractNumId w:val="14"/>
+    <w:abstractNumId w:val="18"/>
   </w:num>
   <w:num w:numId="17">
     <w:abstractNumId w:val="5"/>
   </w:num>
   <w:num w:numId="18">
-    <w:abstractNumId w:val="7"/>
+    <w:abstractNumId w:val="8"/>
   </w:num>
   <w:num w:numId="19">
     <w:abstractNumId w:val="3"/>
   </w:num>
   <w:num w:numId="20">
-    <w:abstractNumId w:val="13"/>
+    <w:abstractNumId w:val="17"/>
   </w:num>
   <w:num w:numId="21">
     <w:abstractNumId w:val="6"/>
   </w:num>
   <w:num w:numId="22">
+    <w:abstractNumId w:val="12"/>
+  </w:num>
+  <w:num w:numId="23">
+    <w:abstractNumId w:val="20"/>
+  </w:num>
+  <w:num w:numId="24">
     <w:abstractNumId w:val="9"/>
   </w:num>
-  <w:num w:numId="23">
+  <w:num w:numId="25">
     <w:abstractNumId w:val="16"/>
+  </w:num>
+  <w:num w:numId="26">
+    <w:abstractNumId w:val="25"/>
+  </w:num>
+  <w:num w:numId="27">
+    <w:abstractNumId w:val="7"/>
+  </w:num>
+  <w:num w:numId="28">
+    <w:abstractNumId w:val="11"/>
   </w:num>
 </w:numbering>
 </file>

</xml_diff>